<commit_message>
2017 12 22 16-27
</commit_message>
<xml_diff>
--- a/2.1 Создание тестов и запуск тестов .docx
+++ b/2.1 Создание тестов и запуск тестов .docx
@@ -955,34 +955,6 @@
         </w:tabs>
         <w:rPr>
           <w:rFonts w:asciiTheme="minorHAnsi" w:hAnsiTheme="minorHAnsi" w:cstheme="minorHAnsi"/>
-          <w:b w:val="0"/>
-          <w:lang w:val="en-US"/>
-        </w:rPr>
-      </w:pPr>
-    </w:p>
-    <w:p>
-      <w:pPr>
-        <w:pStyle w:val="4"/>
-        <w:tabs>
-          <w:tab w:val="left" w:pos="916"/>
-          <w:tab w:val="left" w:pos="1832"/>
-          <w:tab w:val="left" w:pos="2748"/>
-          <w:tab w:val="left" w:pos="3664"/>
-          <w:tab w:val="left" w:pos="4580"/>
-          <w:tab w:val="left" w:pos="5496"/>
-          <w:tab w:val="left" w:pos="6412"/>
-          <w:tab w:val="left" w:pos="7328"/>
-          <w:tab w:val="left" w:pos="8244"/>
-          <w:tab w:val="left" w:pos="9160"/>
-          <w:tab w:val="left" w:pos="10076"/>
-          <w:tab w:val="left" w:pos="10992"/>
-          <w:tab w:val="left" w:pos="11908"/>
-          <w:tab w:val="left" w:pos="12824"/>
-          <w:tab w:val="left" w:pos="13740"/>
-          <w:tab w:val="left" w:pos="14656"/>
-        </w:tabs>
-        <w:rPr>
-          <w:rFonts w:asciiTheme="minorHAnsi" w:hAnsiTheme="minorHAnsi" w:cstheme="minorHAnsi"/>
         </w:rPr>
       </w:pPr>
       <w:r>
@@ -1767,7 +1739,6 @@
           <w:szCs w:val="22"/>
           <w:bdr w:val="none" w:sz="0" w:space="0" w:color="auto" w:frame="1"/>
         </w:rPr>
-        <w:lastRenderedPageBreak/>
         <w:t xml:space="preserve"> --</w:t>
       </w:r>
       <w:proofErr w:type="spellStart"/>
@@ -1980,6 +1951,7 @@
           <w:szCs w:val="22"/>
           <w:bdr w:val="none" w:sz="0" w:space="0" w:color="auto" w:frame="1"/>
         </w:rPr>
+        <w:lastRenderedPageBreak/>
         <w:t xml:space="preserve"> </w:t>
       </w:r>
       <w:r>
@@ -4061,7 +4033,6 @@
           <w:bdr w:val="none" w:sz="0" w:space="0" w:color="auto" w:frame="1"/>
           <w:lang w:val="en-US" w:eastAsia="ru-RU"/>
         </w:rPr>
-        <w:lastRenderedPageBreak/>
         <w:t>Ensure that profile update form works</w:t>
       </w:r>
       <w:r>
@@ -6041,31 +6012,19 @@
     </w:p>
     <w:p>
       <w:pPr>
-        <w:pStyle w:val="2"/>
-        <w:shd w:val="clear" w:color="auto" w:fill="FFFFFF"/>
-        <w:spacing w:before="300" w:beforeAutospacing="0" w:after="150" w:afterAutospacing="0"/>
-        <w:rPr>
-          <w:rFonts w:ascii="Helvetica" w:hAnsi="Helvetica" w:cs="Helvetica"/>
-          <w:b w:val="0"/>
-          <w:bCs w:val="0"/>
-          <w:color w:val="333333"/>
-          <w:sz w:val="45"/>
-          <w:szCs w:val="45"/>
-        </w:rPr>
-      </w:pPr>
-    </w:p>
-    <w:p>
-      <w:pPr>
         <w:pStyle w:val="a9"/>
         <w:rPr>
           <w:rStyle w:val="20"/>
           <w:rFonts w:eastAsiaTheme="minorHAnsi"/>
         </w:rPr>
       </w:pPr>
+      <w:bookmarkStart w:id="1" w:name="_GoBack"/>
+      <w:bookmarkEnd w:id="1"/>
       <w:r>
         <w:rPr>
           <w:lang w:eastAsia="ru-RU"/>
         </w:rPr>
+        <w:lastRenderedPageBreak/>
         <w:br/>
       </w:r>
       <w:r>
@@ -7238,17 +7197,6 @@
           <w:lang w:val="en-US" w:eastAsia="ru-RU"/>
         </w:rPr>
         <w:br/>
-      </w:r>
-      <w:r>
-        <w:rPr>
-          <w:rFonts w:ascii="Courier New" w:eastAsia="Times New Roman" w:hAnsi="Courier New" w:cs="Courier New"/>
-          <w:color w:val="A9B7C6"/>
-          <w:sz w:val="20"/>
-          <w:szCs w:val="20"/>
-          <w:shd w:val="clear" w:color="auto" w:fill="232525"/>
-          <w:lang w:val="en-US" w:eastAsia="ru-RU"/>
-        </w:rPr>
-        <w:lastRenderedPageBreak/>
         <w:t xml:space="preserve">    }</w:t>
       </w:r>
       <w:r>
@@ -7399,6 +7347,7 @@
           <w:shd w:val="clear" w:color="auto" w:fill="232525"/>
           <w:lang w:val="en-US" w:eastAsia="ru-RU"/>
         </w:rPr>
+        <w:lastRenderedPageBreak/>
         <w:br/>
         <w:t xml:space="preserve">    </w:t>
       </w:r>
@@ -9682,7 +9631,6 @@
           <w:sz w:val="21"/>
           <w:szCs w:val="21"/>
         </w:rPr>
-        <w:lastRenderedPageBreak/>
         <w:t>В дополнение, вы можете определить метод</w:t>
       </w:r>
       <w:r>
@@ -9847,6 +9795,7 @@
         <w:pStyle w:val="aa"/>
       </w:pPr>
       <w:r>
+        <w:lastRenderedPageBreak/>
         <w:t xml:space="preserve">codecept </w:t>
       </w:r>
       <w:proofErr w:type="spellStart"/>
@@ -11301,7 +11250,6 @@
         <w:rPr>
           <w:lang w:val="en-US"/>
         </w:rPr>
-        <w:lastRenderedPageBreak/>
         <w:t>C</w:t>
       </w:r>
       <w:proofErr w:type="spellStart"/>
@@ -11492,6 +11440,7 @@
           <w:shd w:val="clear" w:color="auto" w:fill="232525"/>
           <w:lang w:val="en-US"/>
         </w:rPr>
+        <w:lastRenderedPageBreak/>
         <w:t>&lt;?php</w:t>
       </w:r>
       <w:r>
@@ -12530,16 +12479,6 @@
           <w:lang w:val="en-US"/>
         </w:rPr>
         <w:br/>
-      </w:r>
-      <w:r>
-        <w:rPr>
-          <w:i/>
-          <w:iCs/>
-          <w:color w:val="629755"/>
-          <w:shd w:val="clear" w:color="auto" w:fill="232525"/>
-          <w:lang w:val="en-US"/>
-        </w:rPr>
-        <w:lastRenderedPageBreak/>
         <w:t xml:space="preserve"> * </w:t>
       </w:r>
       <w:r>
@@ -12752,6 +12691,14 @@
           <w:lang w:val="en-US"/>
         </w:rPr>
         <w:br/>
+      </w:r>
+      <w:r>
+        <w:rPr>
+          <w:color w:val="CC7832"/>
+          <w:shd w:val="clear" w:color="auto" w:fill="232525"/>
+          <w:lang w:val="en-US"/>
+        </w:rPr>
+        <w:lastRenderedPageBreak/>
         <w:t xml:space="preserve">    </w:t>
       </w:r>
       <w:r>
@@ -15369,7 +15316,6 @@
           <w:sz w:val="45"/>
           <w:szCs w:val="45"/>
         </w:rPr>
-        <w:lastRenderedPageBreak/>
         <w:t>Запуск из разных каталогов</w:t>
       </w:r>
     </w:p>
@@ -15407,6 +15353,7 @@
           <w:sz w:val="21"/>
           <w:szCs w:val="21"/>
         </w:rPr>
+        <w:lastRenderedPageBreak/>
         <w:t xml:space="preserve">Если у вас есть несколько проектов содержащих </w:t>
       </w:r>
       <w:proofErr w:type="spellStart"/>
@@ -16928,7 +16875,6 @@
           <w:color w:val="333333"/>
           <w:lang w:val="en-US"/>
         </w:rPr>
-        <w:lastRenderedPageBreak/>
         <w:t>$I</w:t>
       </w:r>
       <w:r>
@@ -17186,6 +17132,7 @@
           <w:sz w:val="21"/>
           <w:szCs w:val="21"/>
         </w:rPr>
+        <w:lastRenderedPageBreak/>
         <w:t xml:space="preserve">Для классических тестов и </w:t>
       </w:r>
       <w:proofErr w:type="spellStart"/>
@@ -17908,7 +17855,7 @@
           </mc:Choice>
           <mc:Fallback>
             <w:pict>
-              <v:rect w14:anchorId="62BB90C9" id="Прямоугольник 1" o:spid="_x0000_s1026" alt="console" style="width:24pt;height:24pt;visibility:visible;mso-wrap-style:square;mso-left-percent:-10001;mso-top-percent:-10001;mso-position-horizontal:absolute;mso-position-horizontal-relative:char;mso-position-vertical:absolute;mso-position-vertical-relative:line;mso-left-percent:-10001;mso-top-percent:-10001;v-text-anchor:top" o:gfxdata="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" filled="f" stroked="f">
+              <v:rect w14:anchorId="1C141D7F" id="Прямоугольник 1" o:spid="_x0000_s1026" alt="console" style="width:24pt;height:24pt;visibility:visible;mso-wrap-style:square;mso-left-percent:-10001;mso-top-percent:-10001;mso-position-horizontal:absolute;mso-position-horizontal-relative:char;mso-position-vertical:absolute;mso-position-vertical-relative:line;mso-left-percent:-10001;mso-top-percent:-10001;v-text-anchor:top" o:gfxdata="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" filled="f" stroked="f">
                 <o:lock v:ext="edit" aspectratio="t"/>
                 <w10:anchorlock/>
               </v:rect>
@@ -18211,7 +18158,6 @@
           <w:sz w:val="36"/>
           <w:szCs w:val="36"/>
         </w:rPr>
-        <w:lastRenderedPageBreak/>
         <w:t>Аннотации</w:t>
       </w:r>
     </w:p>
@@ -19742,14 +19688,14 @@
           <w:rFonts w:asciiTheme="minorHAnsi" w:hAnsiTheme="minorHAnsi" w:cstheme="minorHAnsi"/>
         </w:rPr>
       </w:pPr>
-      <w:bookmarkStart w:id="1" w:name="_Toc455402335"/>
+      <w:bookmarkStart w:id="2" w:name="_Toc455402335"/>
       <w:r>
         <w:rPr>
           <w:rFonts w:asciiTheme="minorHAnsi" w:hAnsiTheme="minorHAnsi" w:cstheme="minorHAnsi"/>
         </w:rPr>
         <w:t>Анализ покрытия кода тестами</w:t>
       </w:r>
-      <w:bookmarkEnd w:id="1"/>
+      <w:bookmarkEnd w:id="2"/>
     </w:p>
     <w:p>
       <w:pPr>
@@ -19951,7 +19897,6 @@
           <w:rFonts w:eastAsia="Times New Roman" w:cstheme="minorHAnsi"/>
           <w:lang w:val="en-US" w:eastAsia="ru-RU"/>
         </w:rPr>
-        <w:lastRenderedPageBreak/>
         <w:t>[</w:t>
       </w:r>
       <w:proofErr w:type="spellStart"/>
@@ -20229,6 +20174,7 @@
           <w:rFonts w:eastAsia="Times New Roman" w:cstheme="minorHAnsi"/>
           <w:lang w:eastAsia="ru-RU"/>
         </w:rPr>
+        <w:lastRenderedPageBreak/>
         <w:t>xdebug.max_nesting_level</w:t>
       </w:r>
       <w:proofErr w:type="spellEnd"/>
@@ -21399,7 +21345,6 @@
           <w:color w:val="333333"/>
           <w:lang w:val="en-US"/>
         </w:rPr>
-        <w:lastRenderedPageBreak/>
         <w:t xml:space="preserve">        include:</w:t>
       </w:r>
     </w:p>
@@ -21429,6 +21374,7 @@
           <w:color w:val="333333"/>
           <w:lang w:val="en-US"/>
         </w:rPr>
+        <w:lastRenderedPageBreak/>
         <w:t xml:space="preserve">            - app/controllers/*</w:t>
       </w:r>
     </w:p>
@@ -24652,7 +24598,6 @@
         <w:textAlignment w:val="top"/>
         <w:rPr>
           <w:color w:val="353535"/>
-          <w:lang w:val="en-US"/>
         </w:rPr>
       </w:pPr>
       <w:r>
@@ -24664,7 +24609,91 @@
           <w:shd w:val="clear" w:color="auto" w:fill="383838"/>
           <w:lang w:val="en-US"/>
         </w:rPr>
-        <w:t>codecept run --coverage --html --xml</w:t>
+        <w:t>codecept</w:t>
+      </w:r>
+      <w:r>
+        <w:rPr>
+          <w:rStyle w:val="HTML1"/>
+          <w:color w:val="FFFFFF"/>
+          <w:sz w:val="21"/>
+          <w:szCs w:val="21"/>
+          <w:shd w:val="clear" w:color="auto" w:fill="383838"/>
+        </w:rPr>
+        <w:t xml:space="preserve"> </w:t>
+      </w:r>
+      <w:r>
+        <w:rPr>
+          <w:rStyle w:val="HTML1"/>
+          <w:color w:val="FFFFFF"/>
+          <w:sz w:val="21"/>
+          <w:szCs w:val="21"/>
+          <w:shd w:val="clear" w:color="auto" w:fill="383838"/>
+          <w:lang w:val="en-US"/>
+        </w:rPr>
+        <w:t>run</w:t>
+      </w:r>
+      <w:r>
+        <w:rPr>
+          <w:rStyle w:val="HTML1"/>
+          <w:color w:val="FFFFFF"/>
+          <w:sz w:val="21"/>
+          <w:szCs w:val="21"/>
+          <w:shd w:val="clear" w:color="auto" w:fill="383838"/>
+        </w:rPr>
+        <w:t xml:space="preserve"> --</w:t>
+      </w:r>
+      <w:r>
+        <w:rPr>
+          <w:rStyle w:val="HTML1"/>
+          <w:color w:val="FFFFFF"/>
+          <w:sz w:val="21"/>
+          <w:szCs w:val="21"/>
+          <w:shd w:val="clear" w:color="auto" w:fill="383838"/>
+          <w:lang w:val="en-US"/>
+        </w:rPr>
+        <w:t>coverage</w:t>
+      </w:r>
+      <w:r>
+        <w:rPr>
+          <w:rStyle w:val="HTML1"/>
+          <w:color w:val="FFFFFF"/>
+          <w:sz w:val="21"/>
+          <w:szCs w:val="21"/>
+          <w:shd w:val="clear" w:color="auto" w:fill="383838"/>
+        </w:rPr>
+        <w:t xml:space="preserve"> --</w:t>
+      </w:r>
+      <w:r>
+        <w:rPr>
+          <w:rStyle w:val="HTML1"/>
+          <w:color w:val="FFFFFF"/>
+          <w:sz w:val="21"/>
+          <w:szCs w:val="21"/>
+          <w:shd w:val="clear" w:color="auto" w:fill="383838"/>
+          <w:lang w:val="en-US"/>
+        </w:rPr>
+        <w:t>html</w:t>
+      </w:r>
+      <w:r>
+        <w:rPr>
+          <w:rStyle w:val="HTML1"/>
+          <w:color w:val="FFFFFF"/>
+          <w:sz w:val="21"/>
+          <w:szCs w:val="21"/>
+          <w:shd w:val="clear" w:color="auto" w:fill="383838"/>
+        </w:rPr>
+        <w:t xml:space="preserve"> --</w:t>
+      </w:r>
+      <w:r>
+        <w:rPr>
+          <w:rStyle w:val="HTML1"/>
+          <w:color w:val="FFFFFF"/>
+          <w:sz w:val="21"/>
+          <w:szCs w:val="21"/>
+          <w:shd w:val="clear" w:color="auto" w:fill="383838"/>
+          <w:lang w:val="en-US"/>
+        </w:rPr>
+        <w:t>xml</w:t>
       </w:r>
     </w:p>
     <w:p>
@@ -25452,8 +25481,6 @@
           <w:lang w:val="en-US"/>
         </w:rPr>
       </w:pPr>
-      <w:bookmarkStart w:id="2" w:name="_GoBack"/>
-      <w:bookmarkEnd w:id="2"/>
     </w:p>
     <w:sectPr>
       <w:pgSz w:w="11906" w:h="16838"/>

</xml_diff>

<commit_message>
2018 01 10 11-24
</commit_message>
<xml_diff>
--- a/2.1 Создание тестов и запуск тестов .docx
+++ b/2.1 Создание тестов и запуск тестов .docx
@@ -17,6 +17,25 @@
         <w:t>Запуск тестов</w:t>
       </w:r>
       <w:bookmarkEnd w:id="0"/>
+    </w:p>
+    <w:p>
+      <w:r>
+        <w:t>Параметры запуска</w:t>
+      </w:r>
+    </w:p>
+    <w:p>
+      <w:pPr>
+        <w:pStyle w:val="3"/>
+        <w:rPr>
+          <w:lang w:val="en-US"/>
+        </w:rPr>
+      </w:pPr>
+      <w:r>
+        <w:rPr>
+          <w:lang w:val="en-US"/>
+        </w:rPr>
+        <w:t xml:space="preserve">run </w:t>
+      </w:r>
     </w:p>
     <w:p>
       <w:pPr>
@@ -85,22 +104,6 @@
     </w:p>
     <w:p>
       <w:pPr>
-        <w:pStyle w:val="HTML"/>
-        <w:rPr>
-          <w:sz w:val="22"/>
-          <w:szCs w:val="22"/>
-        </w:rPr>
-      </w:pPr>
-      <w:r>
-        <w:rPr>
-          <w:sz w:val="22"/>
-          <w:szCs w:val="22"/>
-        </w:rPr>
-        <w:t>будут выполнены все тесты (модульные, функциональные и приемочные).</w:t>
-      </w:r>
-    </w:p>
-    <w:p>
-      <w:pPr>
         <w:tabs>
           <w:tab w:val="left" w:pos="916"/>
           <w:tab w:val="left" w:pos="1832"/>
@@ -120,62 +123,19 @@
           <w:tab w:val="left" w:pos="14656"/>
         </w:tabs>
       </w:pPr>
-    </w:p>
-    <w:p>
-      <w:pPr>
-        <w:tabs>
-          <w:tab w:val="left" w:pos="916"/>
-          <w:tab w:val="left" w:pos="1832"/>
-          <w:tab w:val="left" w:pos="2748"/>
-          <w:tab w:val="left" w:pos="3664"/>
-          <w:tab w:val="left" w:pos="4580"/>
-          <w:tab w:val="left" w:pos="5496"/>
-          <w:tab w:val="left" w:pos="6412"/>
-          <w:tab w:val="left" w:pos="7328"/>
-          <w:tab w:val="left" w:pos="8244"/>
-          <w:tab w:val="left" w:pos="9160"/>
-          <w:tab w:val="left" w:pos="10076"/>
-          <w:tab w:val="left" w:pos="10992"/>
-          <w:tab w:val="left" w:pos="11908"/>
-          <w:tab w:val="left" w:pos="12824"/>
-          <w:tab w:val="left" w:pos="13740"/>
-          <w:tab w:val="left" w:pos="14656"/>
-        </w:tabs>
-      </w:pPr>
-      <w:r>
-        <w:t xml:space="preserve">Для запуска тестирования из любого каталога (без перехода в корень проекта) – дополнительно нужно указать путь к проекту, </w:t>
-      </w:r>
-      <w:proofErr w:type="gramStart"/>
-      <w:r>
-        <w:t>например</w:t>
-      </w:r>
-      <w:proofErr w:type="gramEnd"/>
-      <w:r>
-        <w:t>:</w:t>
+      <w:r>
+        <w:t>будут выполнены все тесты (модульные, функциональные и приемочные).</w:t>
+      </w:r>
+      <w:r>
+        <w:br/>
+      </w:r>
+      <w:r>
+        <w:t>Для запуска тестирования из любого каталога (без перехода в корень проекта) – дополнительно нужно указать путь к проекту, например:</w:t>
       </w:r>
     </w:p>
     <w:p>
       <w:pPr>
         <w:pStyle w:val="HTML"/>
-        <w:rPr>
-          <w:rFonts w:asciiTheme="minorHAnsi" w:hAnsiTheme="minorHAnsi"/>
-          <w:b/>
-          <w:sz w:val="22"/>
-          <w:szCs w:val="22"/>
-          <w:lang w:val="en-US"/>
-        </w:rPr>
-      </w:pPr>
-      <w:r>
-        <w:rPr>
-          <w:rFonts w:asciiTheme="minorHAnsi" w:hAnsiTheme="minorHAnsi"/>
-          <w:b/>
-          <w:sz w:val="22"/>
-          <w:szCs w:val="22"/>
-          <w:lang w:val="en-US"/>
-        </w:rPr>
-        <w:t xml:space="preserve">codecept run -c </w:t>
-      </w:r>
-      <w:r>
         <w:rPr>
           <w:rStyle w:val="hljs-string"/>
           <w:rFonts w:asciiTheme="minorHAnsi" w:hAnsiTheme="minorHAnsi"/>
@@ -184,16 +144,28 @@
           <w:szCs w:val="22"/>
           <w:lang w:val="en-US"/>
         </w:rPr>
+      </w:pPr>
+      <w:r>
+        <w:rPr>
+          <w:rFonts w:asciiTheme="minorHAnsi" w:hAnsiTheme="minorHAnsi"/>
+          <w:b/>
+          <w:sz w:val="22"/>
+          <w:szCs w:val="22"/>
+          <w:lang w:val="en-US"/>
+        </w:rPr>
+        <w:t xml:space="preserve">codecept run -c </w:t>
+      </w:r>
+      <w:r>
+        <w:rPr>
+          <w:rStyle w:val="hljs-string"/>
+          <w:rFonts w:asciiTheme="minorHAnsi" w:hAnsiTheme="minorHAnsi"/>
+          <w:b/>
+          <w:sz w:val="22"/>
+          <w:szCs w:val="22"/>
+          <w:lang w:val="en-US"/>
+        </w:rPr>
         <w:t>"E:\OpenServer 5.2.5\domains\test.loc"</w:t>
       </w:r>
-    </w:p>
-    <w:p>
-      <w:pPr>
-        <w:pStyle w:val="HTML"/>
-        <w:rPr>
-          <w:lang w:val="en-US"/>
-        </w:rPr>
-      </w:pPr>
     </w:p>
     <w:p>
       <w:pPr>
@@ -233,10 +205,419 @@
           <w:szCs w:val="21"/>
           <w:lang w:eastAsia="ru-RU"/>
         </w:rPr>
-        <w:t xml:space="preserve">Если передать один аргумент - можно запустить тесты только указанного типа. </w:t>
-      </w:r>
-      <w:r>
-        <w:t>например для приемочных тестов</w:t>
+        <w:t>Чтобы запустить только один тест - передайте второй аргумент. Указывайте локальный путь, начиная от директории с набором тестов.</w:t>
+      </w:r>
+    </w:p>
+    <w:p>
+      <w:pPr>
+        <w:pStyle w:val="HTML"/>
+        <w:rPr>
+          <w:rFonts w:asciiTheme="minorHAnsi" w:hAnsiTheme="minorHAnsi"/>
+          <w:b/>
+          <w:sz w:val="22"/>
+          <w:szCs w:val="22"/>
+        </w:rPr>
+      </w:pPr>
+      <w:r>
+        <w:rPr>
+          <w:rFonts w:asciiTheme="minorHAnsi" w:hAnsiTheme="minorHAnsi"/>
+          <w:b/>
+          <w:sz w:val="22"/>
+          <w:szCs w:val="22"/>
+          <w:lang w:val="en-US"/>
+        </w:rPr>
+        <w:t>codecept</w:t>
+      </w:r>
+      <w:r>
+        <w:rPr>
+          <w:rFonts w:asciiTheme="minorHAnsi" w:hAnsiTheme="minorHAnsi"/>
+          <w:b/>
+          <w:sz w:val="22"/>
+          <w:szCs w:val="22"/>
+        </w:rPr>
+        <w:t xml:space="preserve"> </w:t>
+      </w:r>
+      <w:r>
+        <w:rPr>
+          <w:rFonts w:asciiTheme="minorHAnsi" w:hAnsiTheme="minorHAnsi"/>
+          <w:b/>
+          <w:sz w:val="22"/>
+          <w:szCs w:val="22"/>
+          <w:lang w:val="en-US"/>
+        </w:rPr>
+        <w:t>run</w:t>
+      </w:r>
+      <w:r>
+        <w:rPr>
+          <w:rFonts w:asciiTheme="minorHAnsi" w:hAnsiTheme="minorHAnsi"/>
+          <w:b/>
+          <w:sz w:val="22"/>
+          <w:szCs w:val="22"/>
+        </w:rPr>
+        <w:t xml:space="preserve"> </w:t>
+      </w:r>
+      <w:proofErr w:type="gramStart"/>
+      <w:r>
+        <w:rPr>
+          <w:rFonts w:asciiTheme="minorHAnsi" w:hAnsiTheme="minorHAnsi"/>
+          <w:b/>
+          <w:sz w:val="22"/>
+          <w:szCs w:val="22"/>
+          <w:lang w:val="en-US"/>
+        </w:rPr>
+        <w:t>acceptance</w:t>
+      </w:r>
+      <w:r>
+        <w:rPr>
+          <w:rFonts w:asciiTheme="minorHAnsi" w:hAnsiTheme="minorHAnsi"/>
+          <w:b/>
+          <w:sz w:val="22"/>
+          <w:szCs w:val="22"/>
+        </w:rPr>
+        <w:t xml:space="preserve">  </w:t>
+      </w:r>
+      <w:proofErr w:type="spellStart"/>
+      <w:r>
+        <w:rPr>
+          <w:rFonts w:asciiTheme="minorHAnsi" w:hAnsiTheme="minorHAnsi"/>
+          <w:b/>
+          <w:sz w:val="22"/>
+          <w:szCs w:val="22"/>
+          <w:lang w:val="en-US"/>
+        </w:rPr>
+        <w:t>SigninCept</w:t>
+      </w:r>
+      <w:proofErr w:type="spellEnd"/>
+      <w:r>
+        <w:rPr>
+          <w:rFonts w:asciiTheme="minorHAnsi" w:hAnsiTheme="minorHAnsi"/>
+          <w:b/>
+          <w:sz w:val="22"/>
+          <w:szCs w:val="22"/>
+        </w:rPr>
+        <w:t>.</w:t>
+      </w:r>
+      <w:r>
+        <w:rPr>
+          <w:rFonts w:asciiTheme="minorHAnsi" w:hAnsiTheme="minorHAnsi"/>
+          <w:b/>
+          <w:sz w:val="22"/>
+          <w:szCs w:val="22"/>
+          <w:lang w:val="en-US"/>
+        </w:rPr>
+        <w:t>php</w:t>
+      </w:r>
+      <w:proofErr w:type="gramEnd"/>
+    </w:p>
+    <w:p>
+      <w:pPr>
+        <w:pStyle w:val="HTML"/>
+        <w:rPr>
+          <w:rFonts w:asciiTheme="minorHAnsi" w:hAnsiTheme="minorHAnsi"/>
+          <w:b/>
+          <w:sz w:val="22"/>
+          <w:szCs w:val="22"/>
+        </w:rPr>
+      </w:pPr>
+    </w:p>
+    <w:p>
+      <w:r>
+        <w:br/>
+      </w:r>
+      <w:r>
+        <w:rPr>
+          <w:rStyle w:val="30"/>
+        </w:rPr>
+        <w:t>[-c|--</w:t>
+      </w:r>
+      <w:proofErr w:type="spellStart"/>
+      <w:r>
+        <w:rPr>
+          <w:rStyle w:val="30"/>
+        </w:rPr>
+        <w:t>config</w:t>
+      </w:r>
+      <w:proofErr w:type="spellEnd"/>
+      <w:r>
+        <w:rPr>
+          <w:rStyle w:val="30"/>
+        </w:rPr>
+        <w:t xml:space="preserve"> </w:t>
+      </w:r>
+      <w:proofErr w:type="gramStart"/>
+      <w:r>
+        <w:rPr>
+          <w:rStyle w:val="30"/>
+        </w:rPr>
+        <w:t xml:space="preserve">CONFIG]  </w:t>
+      </w:r>
+      <w:r>
+        <w:rPr>
+          <w:rStyle w:val="HTML1"/>
+          <w:rFonts w:ascii="Lucida Console" w:eastAsiaTheme="minorHAnsi" w:hAnsi="Lucida Console" w:cstheme="minorHAnsi"/>
+          <w:sz w:val="22"/>
+          <w:szCs w:val="22"/>
+          <w:bdr w:val="none" w:sz="0" w:space="0" w:color="auto" w:frame="1"/>
+        </w:rPr>
+        <w:t>можно</w:t>
+      </w:r>
+      <w:proofErr w:type="gramEnd"/>
+      <w:r>
+        <w:rPr>
+          <w:rStyle w:val="HTML1"/>
+          <w:rFonts w:ascii="Lucida Console" w:eastAsiaTheme="minorHAnsi" w:hAnsi="Lucida Console" w:cstheme="minorHAnsi"/>
+          <w:sz w:val="22"/>
+          <w:szCs w:val="22"/>
+          <w:bdr w:val="none" w:sz="0" w:space="0" w:color="auto" w:frame="1"/>
+        </w:rPr>
+        <w:t xml:space="preserve"> указать специальный конфигурационный файл для этого запуска</w:t>
+      </w:r>
+    </w:p>
+    <w:p>
+      <w:pPr>
+        <w:pStyle w:val="3"/>
+      </w:pPr>
+      <w:r>
+        <w:t>[--</w:t>
+      </w:r>
+      <w:r>
+        <w:rPr>
+          <w:lang w:val="en-US"/>
+        </w:rPr>
+        <w:t>report</w:t>
+      </w:r>
+      <w:r>
+        <w:t xml:space="preserve">] </w:t>
+      </w:r>
+    </w:p>
+    <w:p>
+      <w:r>
+        <w:t xml:space="preserve"> выводить результат в виде отчета в компактном стиле</w:t>
+      </w:r>
+    </w:p>
+    <w:p>
+      <w:pPr>
+        <w:pStyle w:val="3"/>
+        <w:rPr>
+          <w:lang w:val="en-US"/>
+        </w:rPr>
+      </w:pPr>
+      <w:r>
+        <w:rPr>
+          <w:lang w:val="en-US"/>
+        </w:rPr>
+        <w:lastRenderedPageBreak/>
+        <w:t xml:space="preserve">[--html [HTML]] </w:t>
+      </w:r>
+    </w:p>
+    <w:p>
+      <w:pPr>
+        <w:pStyle w:val="3"/>
+        <w:rPr>
+          <w:lang w:val="en-US"/>
+        </w:rPr>
+      </w:pPr>
+      <w:r>
+        <w:rPr>
+          <w:lang w:val="en-US"/>
+        </w:rPr>
+        <w:t xml:space="preserve">[--xml [XML]] </w:t>
+      </w:r>
+    </w:p>
+    <w:p>
+      <w:pPr>
+        <w:pStyle w:val="3"/>
+        <w:rPr>
+          <w:lang w:val="en-US"/>
+        </w:rPr>
+      </w:pPr>
+      <w:r>
+        <w:rPr>
+          <w:lang w:val="en-US"/>
+        </w:rPr>
+        <w:t xml:space="preserve">[--tap [TAP]] </w:t>
+      </w:r>
+    </w:p>
+    <w:p>
+      <w:pPr>
+        <w:pStyle w:val="3"/>
+        <w:rPr>
+          <w:lang w:val="en-US"/>
+        </w:rPr>
+      </w:pPr>
+      <w:r>
+        <w:rPr>
+          <w:lang w:val="en-US"/>
+        </w:rPr>
+        <w:t>[--</w:t>
+      </w:r>
+      <w:proofErr w:type="spellStart"/>
+      <w:r>
+        <w:rPr>
+          <w:lang w:val="en-US"/>
+        </w:rPr>
+        <w:t>json</w:t>
+      </w:r>
+      <w:proofErr w:type="spellEnd"/>
+      <w:r>
+        <w:rPr>
+          <w:lang w:val="en-US"/>
+        </w:rPr>
+        <w:t xml:space="preserve"> [JSON]] </w:t>
+      </w:r>
+    </w:p>
+    <w:p>
+      <w:pPr>
+        <w:pStyle w:val="3"/>
+        <w:rPr>
+          <w:lang w:val="en-US"/>
+        </w:rPr>
+      </w:pPr>
+      <w:r>
+        <w:rPr>
+          <w:lang w:val="en-US"/>
+        </w:rPr>
+        <w:t xml:space="preserve">[--colors] </w:t>
+      </w:r>
+    </w:p>
+    <w:p>
+      <w:pPr>
+        <w:pStyle w:val="3"/>
+        <w:rPr>
+          <w:lang w:val="en-US"/>
+        </w:rPr>
+      </w:pPr>
+      <w:r>
+        <w:rPr>
+          <w:lang w:val="en-US"/>
+        </w:rPr>
+        <w:t xml:space="preserve">[--no-colors] </w:t>
+      </w:r>
+    </w:p>
+    <w:p>
+      <w:pPr>
+        <w:pStyle w:val="3"/>
+        <w:rPr>
+          <w:lang w:val="en-US"/>
+        </w:rPr>
+      </w:pPr>
+      <w:r>
+        <w:rPr>
+          <w:lang w:val="en-US"/>
+        </w:rPr>
+        <w:t xml:space="preserve">[--silent] </w:t>
+      </w:r>
+    </w:p>
+    <w:p>
+      <w:pPr>
+        <w:pStyle w:val="3"/>
+        <w:rPr>
+          <w:lang w:val="en-US"/>
+        </w:rPr>
+      </w:pPr>
+      <w:r>
+        <w:rPr>
+          <w:lang w:val="en-US"/>
+        </w:rPr>
+        <w:t xml:space="preserve">[--steps] </w:t>
+      </w:r>
+    </w:p>
+    <w:p>
+      <w:pPr>
+        <w:pStyle w:val="3"/>
+        <w:rPr>
+          <w:lang w:val="en-US"/>
+        </w:rPr>
+      </w:pPr>
+      <w:r>
+        <w:rPr>
+          <w:lang w:val="en-US"/>
+        </w:rPr>
+        <w:t xml:space="preserve">[-d|--debug] </w:t>
+      </w:r>
+    </w:p>
+    <w:p>
+      <w:pPr>
+        <w:pStyle w:val="3"/>
+        <w:rPr>
+          <w:lang w:val="en-US"/>
+        </w:rPr>
+      </w:pPr>
+      <w:r>
+        <w:rPr>
+          <w:lang w:val="en-US"/>
+        </w:rPr>
+        <w:t xml:space="preserve">[--coverage [COVERAGE]] </w:t>
+      </w:r>
+    </w:p>
+    <w:p>
+      <w:pPr>
+        <w:pStyle w:val="3"/>
+        <w:rPr>
+          <w:lang w:val="en-US"/>
+        </w:rPr>
+      </w:pPr>
+      <w:r>
+        <w:rPr>
+          <w:lang w:val="en-US"/>
+        </w:rPr>
+        <w:t xml:space="preserve">[--coverage-html [COVERAGE-HTML]] </w:t>
+      </w:r>
+    </w:p>
+    <w:p>
+      <w:pPr>
+        <w:pStyle w:val="3"/>
+        <w:rPr>
+          <w:lang w:val="en-US"/>
+        </w:rPr>
+      </w:pPr>
+      <w:r>
+        <w:rPr>
+          <w:lang w:val="en-US"/>
+        </w:rPr>
+        <w:t xml:space="preserve">[--coverage-xml [COVERAGE-XML]] </w:t>
+      </w:r>
+    </w:p>
+    <w:p>
+      <w:pPr>
+        <w:pStyle w:val="3"/>
+        <w:rPr>
+          <w:lang w:val="en-US"/>
+        </w:rPr>
+      </w:pPr>
+      <w:r>
+        <w:rPr>
+          <w:lang w:val="en-US"/>
+        </w:rPr>
+        <w:t xml:space="preserve">[--coverage-text [COVERAGE-TEXT]] </w:t>
+      </w:r>
+    </w:p>
+    <w:p>
+      <w:pPr>
+        <w:pStyle w:val="3"/>
+        <w:rPr>
+          <w:lang w:val="en-US"/>
+        </w:rPr>
+      </w:pPr>
+      <w:r>
+        <w:rPr>
+          <w:lang w:val="en-US"/>
+        </w:rPr>
+        <w:t xml:space="preserve">[--no-exit] </w:t>
+      </w:r>
+    </w:p>
+    <w:p>
+      <w:pPr>
+        <w:pStyle w:val="3"/>
+        <w:rPr>
+          <w:lang w:val="en-US"/>
+        </w:rPr>
+      </w:pPr>
+      <w:r>
+        <w:rPr>
+          <w:lang w:val="en-US"/>
+        </w:rPr>
+        <w:t xml:space="preserve">[-g|--group GROUP] </w:t>
       </w:r>
     </w:p>
     <w:p>
@@ -259,22 +640,51 @@
           <w:tab w:val="left" w:pos="13740"/>
           <w:tab w:val="left" w:pos="14656"/>
         </w:tabs>
+      </w:pPr>
+      <w:r>
+        <w:t xml:space="preserve">Можно запустить тесты из определенной группы </w:t>
+      </w:r>
+    </w:p>
+    <w:p>
+      <w:pPr>
         <w:rPr>
           <w:b/>
+          <w:lang w:val="en-US"/>
         </w:rPr>
       </w:pPr>
       <w:r>
         <w:rPr>
           <w:b/>
-        </w:rPr>
-        <w:t xml:space="preserve">$ codecept </w:t>
+          <w:lang w:val="en-US"/>
+        </w:rPr>
+        <w:t>Codecept</w:t>
+      </w:r>
+      <w:r>
+        <w:rPr>
+          <w:b/>
+        </w:rPr>
+        <w:t xml:space="preserve"> </w:t>
+      </w:r>
+      <w:r>
+        <w:rPr>
+          <w:b/>
+          <w:lang w:val="en-US"/>
+        </w:rPr>
+        <w:t>run</w:t>
+      </w:r>
+      <w:r>
+        <w:rPr>
+          <w:b/>
+        </w:rPr>
+        <w:t xml:space="preserve"> –</w:t>
       </w:r>
       <w:proofErr w:type="gramStart"/>
       <w:r>
         <w:rPr>
           <w:b/>
-        </w:rPr>
-        <w:t xml:space="preserve">run </w:t>
+          <w:lang w:val="en-US"/>
+        </w:rPr>
+        <w:t>group</w:t>
       </w:r>
       <w:r>
         <w:rPr>
@@ -286,217 +696,16 @@
         <w:rPr>
           <w:b/>
         </w:rPr>
-        <w:t>acceptance</w:t>
+        <w:t xml:space="preserve"> </w:t>
+      </w:r>
+      <w:r>
+        <w:rPr>
+          <w:b/>
+          <w:lang w:val="en-US"/>
+        </w:rPr>
+        <w:t>future</w:t>
       </w:r>
       <w:proofErr w:type="gramEnd"/>
-    </w:p>
-    <w:p>
-      <w:pPr>
-        <w:tabs>
-          <w:tab w:val="left" w:pos="916"/>
-          <w:tab w:val="left" w:pos="1832"/>
-          <w:tab w:val="left" w:pos="2748"/>
-          <w:tab w:val="left" w:pos="3664"/>
-          <w:tab w:val="left" w:pos="4580"/>
-          <w:tab w:val="left" w:pos="5496"/>
-          <w:tab w:val="left" w:pos="6412"/>
-          <w:tab w:val="left" w:pos="7328"/>
-          <w:tab w:val="left" w:pos="8244"/>
-          <w:tab w:val="left" w:pos="9160"/>
-          <w:tab w:val="left" w:pos="10076"/>
-          <w:tab w:val="left" w:pos="10992"/>
-          <w:tab w:val="left" w:pos="11908"/>
-          <w:tab w:val="left" w:pos="12824"/>
-          <w:tab w:val="left" w:pos="13740"/>
-          <w:tab w:val="left" w:pos="14656"/>
-        </w:tabs>
-        <w:rPr>
-          <w:b/>
-        </w:rPr>
-      </w:pPr>
-      <w:r>
-        <w:t>Можно запустить тестирование одного конкретного класса теста, например:</w:t>
-      </w:r>
-      <w:r>
-        <w:br/>
-      </w:r>
-      <w:r>
-        <w:rPr>
-          <w:b/>
-          <w:lang w:val="en-US"/>
-        </w:rPr>
-        <w:t>codecept</w:t>
-      </w:r>
-      <w:r>
-        <w:rPr>
-          <w:b/>
-        </w:rPr>
-        <w:t xml:space="preserve"> </w:t>
-      </w:r>
-      <w:r>
-        <w:rPr>
-          <w:b/>
-          <w:lang w:val="en-US"/>
-        </w:rPr>
-        <w:t>run</w:t>
-      </w:r>
-      <w:r>
-        <w:rPr>
-          <w:b/>
-        </w:rPr>
-        <w:t xml:space="preserve"> </w:t>
-      </w:r>
-      <w:r>
-        <w:rPr>
-          <w:b/>
-          <w:lang w:val="en-US"/>
-        </w:rPr>
-        <w:t>acceptance</w:t>
-      </w:r>
-      <w:r>
-        <w:rPr>
-          <w:b/>
-        </w:rPr>
-        <w:t xml:space="preserve"> </w:t>
-      </w:r>
-      <w:r>
-        <w:rPr>
-          <w:b/>
-        </w:rPr>
-        <w:t xml:space="preserve"> </w:t>
-      </w:r>
-      <w:r>
-        <w:rPr>
-          <w:b/>
-          <w:lang w:val="en-US"/>
-        </w:rPr>
-        <w:t>HomeCept</w:t>
-      </w:r>
-    </w:p>
-    <w:p>
-      <w:pPr>
-        <w:tabs>
-          <w:tab w:val="left" w:pos="916"/>
-          <w:tab w:val="left" w:pos="1832"/>
-          <w:tab w:val="left" w:pos="2748"/>
-          <w:tab w:val="left" w:pos="3664"/>
-          <w:tab w:val="left" w:pos="4580"/>
-          <w:tab w:val="left" w:pos="5496"/>
-          <w:tab w:val="left" w:pos="6412"/>
-          <w:tab w:val="left" w:pos="7328"/>
-          <w:tab w:val="left" w:pos="8244"/>
-          <w:tab w:val="left" w:pos="9160"/>
-          <w:tab w:val="left" w:pos="10076"/>
-          <w:tab w:val="left" w:pos="10992"/>
-          <w:tab w:val="left" w:pos="11908"/>
-          <w:tab w:val="left" w:pos="12824"/>
-          <w:tab w:val="left" w:pos="13740"/>
-          <w:tab w:val="left" w:pos="14656"/>
-        </w:tabs>
-      </w:pPr>
-      <w:r>
-        <w:t xml:space="preserve">Можно запустить тесты из определенной группы </w:t>
-      </w:r>
-    </w:p>
-    <w:p>
-      <w:pPr>
-        <w:pStyle w:val="HTML"/>
-        <w:rPr>
-          <w:rFonts w:asciiTheme="minorHAnsi" w:hAnsiTheme="minorHAnsi"/>
-          <w:b/>
-          <w:sz w:val="22"/>
-          <w:szCs w:val="22"/>
-        </w:rPr>
-      </w:pPr>
-      <w:r>
-        <w:rPr>
-          <w:rFonts w:asciiTheme="minorHAnsi" w:hAnsiTheme="minorHAnsi"/>
-          <w:b/>
-          <w:sz w:val="22"/>
-          <w:szCs w:val="22"/>
-          <w:lang w:val="en-US"/>
-        </w:rPr>
-        <w:t>Codecept</w:t>
-      </w:r>
-      <w:r>
-        <w:rPr>
-          <w:rFonts w:asciiTheme="minorHAnsi" w:hAnsiTheme="minorHAnsi"/>
-          <w:b/>
-          <w:sz w:val="22"/>
-          <w:szCs w:val="22"/>
-        </w:rPr>
-        <w:t xml:space="preserve"> </w:t>
-      </w:r>
-      <w:r>
-        <w:rPr>
-          <w:rFonts w:asciiTheme="minorHAnsi" w:hAnsiTheme="minorHAnsi"/>
-          <w:b/>
-          <w:sz w:val="22"/>
-          <w:szCs w:val="22"/>
-          <w:lang w:val="en-US"/>
-        </w:rPr>
-        <w:t>run</w:t>
-      </w:r>
-      <w:r>
-        <w:rPr>
-          <w:rFonts w:asciiTheme="minorHAnsi" w:hAnsiTheme="minorHAnsi"/>
-          <w:b/>
-          <w:sz w:val="22"/>
-          <w:szCs w:val="22"/>
-        </w:rPr>
-        <w:t xml:space="preserve"> –</w:t>
-      </w:r>
-      <w:proofErr w:type="gramStart"/>
-      <w:r>
-        <w:rPr>
-          <w:rFonts w:asciiTheme="minorHAnsi" w:hAnsiTheme="minorHAnsi"/>
-          <w:b/>
-          <w:sz w:val="22"/>
-          <w:szCs w:val="22"/>
-          <w:lang w:val="en-US"/>
-        </w:rPr>
-        <w:t>group</w:t>
-      </w:r>
-      <w:r>
-        <w:rPr>
-          <w:rFonts w:asciiTheme="minorHAnsi" w:hAnsiTheme="minorHAnsi"/>
-          <w:b/>
-          <w:sz w:val="22"/>
-          <w:szCs w:val="22"/>
-        </w:rPr>
-        <w:t xml:space="preserve"> </w:t>
-      </w:r>
-      <w:r>
-        <w:rPr>
-          <w:rFonts w:asciiTheme="minorHAnsi" w:hAnsiTheme="minorHAnsi"/>
-          <w:b/>
-          <w:sz w:val="22"/>
-          <w:szCs w:val="22"/>
-        </w:rPr>
-        <w:t xml:space="preserve"> </w:t>
-      </w:r>
-      <w:r>
-        <w:rPr>
-          <w:rFonts w:asciiTheme="minorHAnsi" w:hAnsiTheme="minorHAnsi"/>
-          <w:b/>
-          <w:sz w:val="22"/>
-          <w:szCs w:val="22"/>
-          <w:lang w:val="en-US"/>
-        </w:rPr>
-        <w:t>future</w:t>
-      </w:r>
-      <w:proofErr w:type="gramEnd"/>
-    </w:p>
-    <w:p>
-      <w:pPr>
-        <w:pStyle w:val="HTML"/>
-        <w:rPr>
-          <w:rFonts w:asciiTheme="minorHAnsi" w:hAnsiTheme="minorHAnsi"/>
-          <w:b/>
-          <w:sz w:val="22"/>
-          <w:szCs w:val="22"/>
-        </w:rPr>
-      </w:pPr>
     </w:p>
     <w:p>
       <w:pPr>
@@ -778,28 +987,117 @@
     </w:p>
     <w:p>
       <w:pPr>
-        <w:tabs>
-          <w:tab w:val="left" w:pos="916"/>
-          <w:tab w:val="left" w:pos="1832"/>
-          <w:tab w:val="left" w:pos="2748"/>
-          <w:tab w:val="left" w:pos="3664"/>
-          <w:tab w:val="left" w:pos="4580"/>
-          <w:tab w:val="left" w:pos="5496"/>
-          <w:tab w:val="left" w:pos="6412"/>
-          <w:tab w:val="left" w:pos="7328"/>
-          <w:tab w:val="left" w:pos="8244"/>
-          <w:tab w:val="left" w:pos="9160"/>
-          <w:tab w:val="left" w:pos="10076"/>
-          <w:tab w:val="left" w:pos="10992"/>
-          <w:tab w:val="left" w:pos="11908"/>
-          <w:tab w:val="left" w:pos="12824"/>
-          <w:tab w:val="left" w:pos="13740"/>
-          <w:tab w:val="left" w:pos="14656"/>
-        </w:tabs>
-        <w:rPr>
-          <w:lang w:val="en-US"/>
-        </w:rPr>
-      </w:pPr>
+        <w:rPr>
+          <w:lang w:val="en-US"/>
+        </w:rPr>
+      </w:pPr>
+    </w:p>
+    <w:p>
+      <w:pPr>
+        <w:pStyle w:val="3"/>
+        <w:rPr>
+          <w:lang w:val="en-US"/>
+        </w:rPr>
+      </w:pPr>
+      <w:r>
+        <w:rPr>
+          <w:lang w:val="en-US"/>
+        </w:rPr>
+        <w:lastRenderedPageBreak/>
+        <w:t xml:space="preserve">[-s|--skip SKIP] </w:t>
+      </w:r>
+    </w:p>
+    <w:p>
+      <w:pPr>
+        <w:pStyle w:val="3"/>
+        <w:rPr>
+          <w:lang w:val="en-US"/>
+        </w:rPr>
+      </w:pPr>
+      <w:r>
+        <w:rPr>
+          <w:lang w:val="en-US"/>
+        </w:rPr>
+        <w:t xml:space="preserve">[-sg|--skip-group SKIP-GROUP] </w:t>
+      </w:r>
+    </w:p>
+    <w:p>
+      <w:pPr>
+        <w:pStyle w:val="3"/>
+        <w:rPr>
+          <w:lang w:val="en-US"/>
+        </w:rPr>
+      </w:pPr>
+      <w:r>
+        <w:rPr>
+          <w:lang w:val="en-US"/>
+        </w:rPr>
+        <w:t>[--</w:t>
+      </w:r>
+      <w:proofErr w:type="spellStart"/>
+      <w:r>
+        <w:rPr>
+          <w:lang w:val="en-US"/>
+        </w:rPr>
+        <w:t>env</w:t>
+      </w:r>
+      <w:proofErr w:type="spellEnd"/>
+      <w:r>
+        <w:rPr>
+          <w:lang w:val="en-US"/>
+        </w:rPr>
+        <w:t xml:space="preserve"> ENV] </w:t>
+      </w:r>
+    </w:p>
+    <w:p>
+      <w:pPr>
+        <w:pStyle w:val="3"/>
+        <w:rPr>
+          <w:lang w:val="en-US"/>
+        </w:rPr>
+      </w:pPr>
+      <w:r>
+        <w:rPr>
+          <w:lang w:val="en-US"/>
+        </w:rPr>
+        <w:t xml:space="preserve">[-f|--fail-fast] </w:t>
+      </w:r>
+    </w:p>
+    <w:p>
+      <w:pPr>
+        <w:pStyle w:val="3"/>
+        <w:rPr>
+          <w:lang w:val="en-US"/>
+        </w:rPr>
+      </w:pPr>
+      <w:r>
+        <w:rPr>
+          <w:lang w:val="en-US"/>
+        </w:rPr>
+        <w:t xml:space="preserve">[--no-rebuild] </w:t>
+      </w:r>
+    </w:p>
+    <w:p>
+      <w:pPr>
+        <w:pStyle w:val="3"/>
+      </w:pPr>
+      <w:r>
+        <w:t xml:space="preserve">[--] </w:t>
+      </w:r>
+    </w:p>
+    <w:p>
+      <w:pPr>
+        <w:pStyle w:val="3"/>
+        <w:rPr>
+          <w:lang w:val="en-US"/>
+        </w:rPr>
+      </w:pPr>
+      <w:r>
+        <w:rPr>
+          <w:lang w:val="en-US"/>
+        </w:rPr>
+        <w:t xml:space="preserve">[&lt;suite&gt;] </w:t>
+      </w:r>
     </w:p>
     <w:p>
       <w:pPr>
@@ -839,7 +1137,126 @@
           <w:szCs w:val="21"/>
           <w:lang w:eastAsia="ru-RU"/>
         </w:rPr>
-        <w:t>Чтобы запустить только один тест - передайте второй аргумент. Указывайте локальный путь, начиная от директории с набором тестов.</w:t>
+        <w:t xml:space="preserve">Если передать один аргумент - можно запустить тесты только указанного типа. </w:t>
+      </w:r>
+      <w:r>
+        <w:t>например для приемочных тестов</w:t>
+      </w:r>
+    </w:p>
+    <w:p>
+      <w:r>
+        <w:rPr>
+          <w:b/>
+        </w:rPr>
+        <w:t xml:space="preserve">$ codecept </w:t>
+      </w:r>
+      <w:proofErr w:type="gramStart"/>
+      <w:r>
+        <w:rPr>
+          <w:b/>
+        </w:rPr>
+        <w:t>run  acceptance</w:t>
+      </w:r>
+      <w:proofErr w:type="gramEnd"/>
+    </w:p>
+    <w:p>
+      <w:pPr>
+        <w:pStyle w:val="3"/>
+      </w:pPr>
+      <w:r>
+        <w:t>[&lt;</w:t>
+      </w:r>
+      <w:r>
+        <w:rPr>
+          <w:lang w:val="en-US"/>
+        </w:rPr>
+        <w:t>test</w:t>
+      </w:r>
+      <w:r>
+        <w:t>&gt;]</w:t>
+      </w:r>
+    </w:p>
+    <w:p>
+      <w:pPr>
+        <w:tabs>
+          <w:tab w:val="left" w:pos="916"/>
+          <w:tab w:val="left" w:pos="1832"/>
+          <w:tab w:val="left" w:pos="2748"/>
+          <w:tab w:val="left" w:pos="3664"/>
+          <w:tab w:val="left" w:pos="4580"/>
+          <w:tab w:val="left" w:pos="5496"/>
+          <w:tab w:val="left" w:pos="6412"/>
+          <w:tab w:val="left" w:pos="7328"/>
+          <w:tab w:val="left" w:pos="8244"/>
+          <w:tab w:val="left" w:pos="9160"/>
+          <w:tab w:val="left" w:pos="10076"/>
+          <w:tab w:val="left" w:pos="10992"/>
+          <w:tab w:val="left" w:pos="11908"/>
+          <w:tab w:val="left" w:pos="12824"/>
+          <w:tab w:val="left" w:pos="13740"/>
+          <w:tab w:val="left" w:pos="14656"/>
+        </w:tabs>
+        <w:rPr>
+          <w:b/>
+        </w:rPr>
+      </w:pPr>
+      <w:r>
+        <w:t>Можно запустить тестирование одного конкретного класса теста, например:</w:t>
+      </w:r>
+      <w:r>
+        <w:br/>
+      </w:r>
+      <w:r>
+        <w:rPr>
+          <w:b/>
+          <w:lang w:val="en-US"/>
+        </w:rPr>
+        <w:t>codecept</w:t>
+      </w:r>
+      <w:r>
+        <w:rPr>
+          <w:b/>
+        </w:rPr>
+        <w:t xml:space="preserve"> </w:t>
+      </w:r>
+      <w:r>
+        <w:rPr>
+          <w:b/>
+          <w:lang w:val="en-US"/>
+        </w:rPr>
+        <w:t>run</w:t>
+      </w:r>
+      <w:r>
+        <w:rPr>
+          <w:b/>
+        </w:rPr>
+        <w:t xml:space="preserve"> </w:t>
+      </w:r>
+      <w:r>
+        <w:rPr>
+          <w:b/>
+          <w:lang w:val="en-US"/>
+        </w:rPr>
+        <w:t>acceptance</w:t>
+      </w:r>
+      <w:r>
+        <w:rPr>
+          <w:b/>
+        </w:rPr>
+        <w:t xml:space="preserve"> </w:t>
+      </w:r>
+      <w:r>
+        <w:rPr>
+          <w:b/>
+        </w:rPr>
+        <w:t xml:space="preserve"> </w:t>
+      </w:r>
+      <w:r>
+        <w:rPr>
+          <w:b/>
+          <w:lang w:val="en-US"/>
+        </w:rPr>
+        <w:t>HomeCept</w:t>
       </w:r>
     </w:p>
     <w:p>
@@ -861,9 +1278,9 @@
           <w:szCs w:val="22"/>
           <w:lang w:val="en-US"/>
         </w:rPr>
-        <w:t xml:space="preserve">codecept run </w:t>
-      </w:r>
-      <w:proofErr w:type="gramStart"/>
+        <w:t xml:space="preserve">codecept run -c app/tests/codeception/ acceptance </w:t>
+      </w:r>
+      <w:proofErr w:type="spellStart"/>
       <w:r>
         <w:rPr>
           <w:rFonts w:asciiTheme="minorHAnsi" w:hAnsiTheme="minorHAnsi"/>
@@ -872,65 +1289,34 @@
           <w:szCs w:val="22"/>
           <w:lang w:val="en-US"/>
         </w:rPr>
-        <w:t xml:space="preserve">acceptance </w:t>
-      </w:r>
-      <w:r>
-        <w:rPr>
-          <w:rFonts w:asciiTheme="minorHAnsi" w:hAnsiTheme="minorHAnsi"/>
-          <w:b/>
-          <w:sz w:val="22"/>
-          <w:szCs w:val="22"/>
-          <w:lang w:val="en-US"/>
-        </w:rPr>
-        <w:t xml:space="preserve"> </w:t>
-      </w:r>
-      <w:proofErr w:type="spellStart"/>
-      <w:r>
-        <w:rPr>
-          <w:rFonts w:asciiTheme="minorHAnsi" w:hAnsiTheme="minorHAnsi"/>
-          <w:b/>
-          <w:sz w:val="22"/>
-          <w:szCs w:val="22"/>
-          <w:lang w:val="en-US"/>
-        </w:rPr>
-        <w:t>SigninCept.php</w:t>
-      </w:r>
-      <w:proofErr w:type="spellEnd"/>
-      <w:proofErr w:type="gramEnd"/>
-    </w:p>
-    <w:p>
-      <w:pPr>
-        <w:pStyle w:val="HTML"/>
-        <w:rPr>
-          <w:rFonts w:asciiTheme="minorHAnsi" w:hAnsiTheme="minorHAnsi"/>
-          <w:b/>
-          <w:sz w:val="22"/>
-          <w:szCs w:val="22"/>
-          <w:lang w:val="en-US"/>
-        </w:rPr>
-      </w:pPr>
-      <w:r>
-        <w:rPr>
-          <w:rFonts w:asciiTheme="minorHAnsi" w:hAnsiTheme="minorHAnsi"/>
-          <w:b/>
-          <w:sz w:val="22"/>
-          <w:szCs w:val="22"/>
-          <w:lang w:val="en-US"/>
-        </w:rPr>
-        <w:t xml:space="preserve">codecept run -c app/tests/codeception/ acceptance </w:t>
-      </w:r>
-      <w:proofErr w:type="spellStart"/>
-      <w:r>
-        <w:rPr>
-          <w:rFonts w:asciiTheme="minorHAnsi" w:hAnsiTheme="minorHAnsi"/>
-          <w:b/>
-          <w:sz w:val="22"/>
-          <w:szCs w:val="22"/>
-          <w:lang w:val="en-US"/>
-        </w:rPr>
         <w:t>WelcomeCept.php</w:t>
       </w:r>
       <w:proofErr w:type="spellEnd"/>
+    </w:p>
+    <w:p>
+      <w:pPr>
+        <w:tabs>
+          <w:tab w:val="left" w:pos="916"/>
+          <w:tab w:val="left" w:pos="1832"/>
+          <w:tab w:val="left" w:pos="2748"/>
+          <w:tab w:val="left" w:pos="3664"/>
+          <w:tab w:val="left" w:pos="4580"/>
+          <w:tab w:val="left" w:pos="5496"/>
+          <w:tab w:val="left" w:pos="6412"/>
+          <w:tab w:val="left" w:pos="7328"/>
+          <w:tab w:val="left" w:pos="8244"/>
+          <w:tab w:val="left" w:pos="9160"/>
+          <w:tab w:val="left" w:pos="10076"/>
+          <w:tab w:val="left" w:pos="10992"/>
+          <w:tab w:val="left" w:pos="11908"/>
+          <w:tab w:val="left" w:pos="12824"/>
+          <w:tab w:val="left" w:pos="13740"/>
+          <w:tab w:val="left" w:pos="14656"/>
+        </w:tabs>
+        <w:rPr>
+          <w:lang w:val="en-US"/>
+        </w:rPr>
+      </w:pPr>
     </w:p>
     <w:p>
       <w:pPr>
@@ -1018,10 +1404,15 @@
           <w:szCs w:val="22"/>
           <w:bdr w:val="none" w:sz="0" w:space="0" w:color="auto" w:frame="1"/>
         </w:rPr>
-        <w:t>)  можно</w:t>
+        <w:t>)  .</w:t>
       </w:r>
       <w:proofErr w:type="gramEnd"/>
-      <w:r>
+    </w:p>
+    <w:p>
+      <w:pPr>
+        <w:pStyle w:val="HTML"/>
+        <w:shd w:val="clear" w:color="auto" w:fill="FEFEFE"/>
+        <w:ind w:left="2127" w:hanging="2127"/>
         <w:rPr>
           <w:rStyle w:val="HTML1"/>
           <w:rFonts w:ascii="Lucida Console" w:hAnsi="Lucida Console" w:cstheme="minorHAnsi"/>
@@ -1029,14 +1420,8 @@
           <w:szCs w:val="22"/>
           <w:bdr w:val="none" w:sz="0" w:space="0" w:color="auto" w:frame="1"/>
         </w:rPr>
-        <w:t xml:space="preserve"> указать специальный конфигурационный файл для этого запуска.</w:t>
-      </w:r>
-    </w:p>
-    <w:p>
-      <w:pPr>
-        <w:pStyle w:val="HTML"/>
-        <w:shd w:val="clear" w:color="auto" w:fill="FEFEFE"/>
-        <w:ind w:left="2127" w:hanging="2127"/>
+      </w:pPr>
+      <w:r>
         <w:rPr>
           <w:rStyle w:val="HTML1"/>
           <w:rFonts w:ascii="Lucida Console" w:hAnsi="Lucida Console" w:cstheme="minorHAnsi"/>
@@ -1044,7 +1429,8 @@
           <w:szCs w:val="22"/>
           <w:bdr w:val="none" w:sz="0" w:space="0" w:color="auto" w:frame="1"/>
         </w:rPr>
-      </w:pPr>
+        <w:t xml:space="preserve"> --</w:t>
+      </w:r>
       <w:r>
         <w:rPr>
           <w:rStyle w:val="HTML1"/>
@@ -1052,8 +1438,9 @@
           <w:sz w:val="22"/>
           <w:szCs w:val="22"/>
           <w:bdr w:val="none" w:sz="0" w:space="0" w:color="auto" w:frame="1"/>
-        </w:rPr>
-        <w:t xml:space="preserve"> --</w:t>
+          <w:lang w:val="en-US"/>
+        </w:rPr>
+        <w:t>report</w:t>
       </w:r>
       <w:r>
         <w:rPr>
@@ -1062,11 +1449,15 @@
           <w:sz w:val="22"/>
           <w:szCs w:val="22"/>
           <w:bdr w:val="none" w:sz="0" w:space="0" w:color="auto" w:frame="1"/>
-          <w:lang w:val="en-US"/>
-        </w:rPr>
-        <w:t>report</w:t>
-      </w:r>
-      <w:r>
+        </w:rPr>
+        <w:t xml:space="preserve">       </w:t>
+      </w:r>
+    </w:p>
+    <w:p>
+      <w:pPr>
+        <w:pStyle w:val="HTML"/>
+        <w:shd w:val="clear" w:color="auto" w:fill="FEFEFE"/>
+        <w:ind w:left="2127" w:hanging="2127"/>
         <w:rPr>
           <w:rStyle w:val="HTML1"/>
           <w:rFonts w:ascii="Lucida Console" w:hAnsi="Lucida Console" w:cstheme="minorHAnsi"/>
@@ -1074,14 +1465,8 @@
           <w:szCs w:val="22"/>
           <w:bdr w:val="none" w:sz="0" w:space="0" w:color="auto" w:frame="1"/>
         </w:rPr>
-        <w:t xml:space="preserve">       выводить результат в виде отчета в компактном стиле</w:t>
-      </w:r>
-    </w:p>
-    <w:p>
-      <w:pPr>
-        <w:pStyle w:val="HTML"/>
-        <w:shd w:val="clear" w:color="auto" w:fill="FEFEFE"/>
-        <w:ind w:left="2127" w:hanging="2127"/>
+      </w:pPr>
+      <w:r>
         <w:rPr>
           <w:rStyle w:val="HTML1"/>
           <w:rFonts w:ascii="Lucida Console" w:hAnsi="Lucida Console" w:cstheme="minorHAnsi"/>
@@ -1089,7 +1474,8 @@
           <w:szCs w:val="22"/>
           <w:bdr w:val="none" w:sz="0" w:space="0" w:color="auto" w:frame="1"/>
         </w:rPr>
-      </w:pPr>
+        <w:t xml:space="preserve"> --</w:t>
+      </w:r>
       <w:r>
         <w:rPr>
           <w:rStyle w:val="HTML1"/>
@@ -1097,8 +1483,9 @@
           <w:sz w:val="22"/>
           <w:szCs w:val="22"/>
           <w:bdr w:val="none" w:sz="0" w:space="0" w:color="auto" w:frame="1"/>
-        </w:rPr>
-        <w:t xml:space="preserve"> --</w:t>
+          <w:lang w:val="en-US"/>
+        </w:rPr>
+        <w:t>html</w:t>
       </w:r>
       <w:r>
         <w:rPr>
@@ -1107,9 +1494,8 @@
           <w:sz w:val="22"/>
           <w:szCs w:val="22"/>
           <w:bdr w:val="none" w:sz="0" w:space="0" w:color="auto" w:frame="1"/>
-          <w:lang w:val="en-US"/>
-        </w:rPr>
-        <w:t>html</w:t>
+        </w:rPr>
+        <w:t xml:space="preserve">         </w:t>
       </w:r>
       <w:r>
         <w:rPr>
@@ -1119,7 +1505,7 @@
           <w:szCs w:val="22"/>
           <w:bdr w:val="none" w:sz="0" w:space="0" w:color="auto" w:frame="1"/>
         </w:rPr>
-        <w:t xml:space="preserve">         </w:t>
+        <w:t xml:space="preserve">генерировать </w:t>
       </w:r>
       <w:r>
         <w:rPr>
@@ -1128,8 +1514,9 @@
           <w:sz w:val="22"/>
           <w:szCs w:val="22"/>
           <w:bdr w:val="none" w:sz="0" w:space="0" w:color="auto" w:frame="1"/>
-        </w:rPr>
-        <w:t xml:space="preserve">генерировать </w:t>
+          <w:lang w:val="en-US"/>
+        </w:rPr>
+        <w:t>HTML</w:t>
       </w:r>
       <w:r>
         <w:rPr>
@@ -1138,9 +1525,8 @@
           <w:sz w:val="22"/>
           <w:szCs w:val="22"/>
           <w:bdr w:val="none" w:sz="0" w:space="0" w:color="auto" w:frame="1"/>
-          <w:lang w:val="en-US"/>
-        </w:rPr>
-        <w:t>HTML</w:t>
+        </w:rPr>
+        <w:t>-файл с результатами. Файл будет сохранен как '</w:t>
       </w:r>
       <w:r>
         <w:rPr>
@@ -1149,8 +1535,9 @@
           <w:sz w:val="22"/>
           <w:szCs w:val="22"/>
           <w:bdr w:val="none" w:sz="0" w:space="0" w:color="auto" w:frame="1"/>
-        </w:rPr>
-        <w:t>-файл с результатами. Файл будет сохранен как '</w:t>
+          <w:lang w:val="en-US"/>
+        </w:rPr>
+        <w:t>report</w:t>
       </w:r>
       <w:r>
         <w:rPr>
@@ -1159,9 +1546,8 @@
           <w:sz w:val="22"/>
           <w:szCs w:val="22"/>
           <w:bdr w:val="none" w:sz="0" w:space="0" w:color="auto" w:frame="1"/>
-          <w:lang w:val="en-US"/>
-        </w:rPr>
-        <w:t>report</w:t>
+        </w:rPr>
+        <w:t>.</w:t>
       </w:r>
       <w:r>
         <w:rPr>
@@ -1170,8 +1556,9 @@
           <w:sz w:val="22"/>
           <w:szCs w:val="22"/>
           <w:bdr w:val="none" w:sz="0" w:space="0" w:color="auto" w:frame="1"/>
-        </w:rPr>
-        <w:t>.</w:t>
+          <w:lang w:val="en-US"/>
+        </w:rPr>
+        <w:t>html</w:t>
       </w:r>
       <w:r>
         <w:rPr>
@@ -1180,9 +1567,8 @@
           <w:sz w:val="22"/>
           <w:szCs w:val="22"/>
           <w:bdr w:val="none" w:sz="0" w:space="0" w:color="auto" w:frame="1"/>
-          <w:lang w:val="en-US"/>
-        </w:rPr>
-        <w:t>html</w:t>
+        </w:rPr>
+        <w:t xml:space="preserve">' в директории </w:t>
       </w:r>
       <w:r>
         <w:rPr>
@@ -1191,8 +1577,9 @@
           <w:sz w:val="22"/>
           <w:szCs w:val="22"/>
           <w:bdr w:val="none" w:sz="0" w:space="0" w:color="auto" w:frame="1"/>
-        </w:rPr>
-        <w:t xml:space="preserve">' в директории </w:t>
+          <w:lang w:val="en-US"/>
+        </w:rPr>
+        <w:t>tests</w:t>
       </w:r>
       <w:r>
         <w:rPr>
@@ -1201,9 +1588,8 @@
           <w:sz w:val="22"/>
           <w:szCs w:val="22"/>
           <w:bdr w:val="none" w:sz="0" w:space="0" w:color="auto" w:frame="1"/>
-          <w:lang w:val="en-US"/>
-        </w:rPr>
-        <w:t>tests</w:t>
+        </w:rPr>
+        <w:t>/_</w:t>
       </w:r>
       <w:r>
         <w:rPr>
@@ -1212,8 +1598,9 @@
           <w:sz w:val="22"/>
           <w:szCs w:val="22"/>
           <w:bdr w:val="none" w:sz="0" w:space="0" w:color="auto" w:frame="1"/>
-        </w:rPr>
-        <w:t>/_</w:t>
+          <w:lang w:val="en-US"/>
+        </w:rPr>
+        <w:t>log</w:t>
       </w:r>
       <w:r>
         <w:rPr>
@@ -1222,9 +1609,8 @@
           <w:sz w:val="22"/>
           <w:szCs w:val="22"/>
           <w:bdr w:val="none" w:sz="0" w:space="0" w:color="auto" w:frame="1"/>
-          <w:lang w:val="en-US"/>
-        </w:rPr>
-        <w:t>log</w:t>
+        </w:rPr>
+        <w:t>.</w:t>
       </w:r>
       <w:r>
         <w:rPr>
@@ -1234,9 +1620,14 @@
           <w:szCs w:val="22"/>
           <w:bdr w:val="none" w:sz="0" w:space="0" w:color="auto" w:frame="1"/>
         </w:rPr>
-        <w:t>.</w:t>
-      </w:r>
-      <w:r>
+        <w:t xml:space="preserve"> </w:t>
+      </w:r>
+    </w:p>
+    <w:p>
+      <w:pPr>
+        <w:pStyle w:val="HTML"/>
+        <w:shd w:val="clear" w:color="auto" w:fill="FEFEFE"/>
+        <w:ind w:left="2127" w:hanging="2127"/>
         <w:rPr>
           <w:rStyle w:val="HTML1"/>
           <w:rFonts w:ascii="Lucida Console" w:hAnsi="Lucida Console" w:cstheme="minorHAnsi"/>
@@ -1244,14 +1635,8 @@
           <w:szCs w:val="22"/>
           <w:bdr w:val="none" w:sz="0" w:space="0" w:color="auto" w:frame="1"/>
         </w:rPr>
-        <w:t xml:space="preserve"> </w:t>
-      </w:r>
-    </w:p>
-    <w:p>
-      <w:pPr>
-        <w:pStyle w:val="HTML"/>
-        <w:shd w:val="clear" w:color="auto" w:fill="FEFEFE"/>
-        <w:ind w:left="2127" w:hanging="2127"/>
+      </w:pPr>
+      <w:r>
         <w:rPr>
           <w:rStyle w:val="HTML1"/>
           <w:rFonts w:ascii="Lucida Console" w:hAnsi="Lucida Console" w:cstheme="minorHAnsi"/>
@@ -1259,7 +1644,8 @@
           <w:szCs w:val="22"/>
           <w:bdr w:val="none" w:sz="0" w:space="0" w:color="auto" w:frame="1"/>
         </w:rPr>
-      </w:pPr>
+        <w:t>--</w:t>
+      </w:r>
       <w:r>
         <w:rPr>
           <w:rStyle w:val="HTML1"/>
@@ -1267,8 +1653,9 @@
           <w:sz w:val="22"/>
           <w:szCs w:val="22"/>
           <w:bdr w:val="none" w:sz="0" w:space="0" w:color="auto" w:frame="1"/>
-        </w:rPr>
-        <w:t>--</w:t>
+          <w:lang w:val="en-US"/>
+        </w:rPr>
+        <w:t>xml</w:t>
       </w:r>
       <w:r>
         <w:rPr>
@@ -1277,9 +1664,8 @@
           <w:sz w:val="22"/>
           <w:szCs w:val="22"/>
           <w:bdr w:val="none" w:sz="0" w:space="0" w:color="auto" w:frame="1"/>
-          <w:lang w:val="en-US"/>
-        </w:rPr>
-        <w:t>xml</w:t>
+        </w:rPr>
+        <w:t xml:space="preserve">           </w:t>
       </w:r>
       <w:r>
         <w:rPr>
@@ -1288,8 +1674,9 @@
           <w:sz w:val="22"/>
           <w:szCs w:val="22"/>
           <w:bdr w:val="none" w:sz="0" w:space="0" w:color="auto" w:frame="1"/>
-        </w:rPr>
-        <w:t xml:space="preserve">           </w:t>
+          <w:lang w:val="en-US"/>
+        </w:rPr>
+        <w:t>Generate</w:t>
       </w:r>
       <w:r>
         <w:rPr>
@@ -1298,9 +1685,8 @@
           <w:sz w:val="22"/>
           <w:szCs w:val="22"/>
           <w:bdr w:val="none" w:sz="0" w:space="0" w:color="auto" w:frame="1"/>
-          <w:lang w:val="en-US"/>
-        </w:rPr>
-        <w:t>Generate</w:t>
+        </w:rPr>
+        <w:t xml:space="preserve"> </w:t>
       </w:r>
       <w:r>
         <w:rPr>
@@ -1309,8 +1695,9 @@
           <w:sz w:val="22"/>
           <w:szCs w:val="22"/>
           <w:bdr w:val="none" w:sz="0" w:space="0" w:color="auto" w:frame="1"/>
-        </w:rPr>
-        <w:t xml:space="preserve"> </w:t>
+          <w:lang w:val="en-US"/>
+        </w:rPr>
+        <w:t>JUnit</w:t>
       </w:r>
       <w:r>
         <w:rPr>
@@ -1319,9 +1706,8 @@
           <w:sz w:val="22"/>
           <w:szCs w:val="22"/>
           <w:bdr w:val="none" w:sz="0" w:space="0" w:color="auto" w:frame="1"/>
-          <w:lang w:val="en-US"/>
-        </w:rPr>
-        <w:t>JUnit</w:t>
+        </w:rPr>
+        <w:t xml:space="preserve"> </w:t>
       </w:r>
       <w:r>
         <w:rPr>
@@ -1330,8 +1716,9 @@
           <w:sz w:val="22"/>
           <w:szCs w:val="22"/>
           <w:bdr w:val="none" w:sz="0" w:space="0" w:color="auto" w:frame="1"/>
-        </w:rPr>
-        <w:t xml:space="preserve"> </w:t>
+          <w:lang w:val="en-US"/>
+        </w:rPr>
+        <w:t>XML</w:t>
       </w:r>
       <w:r>
         <w:rPr>
@@ -1340,9 +1727,8 @@
           <w:sz w:val="22"/>
           <w:szCs w:val="22"/>
           <w:bdr w:val="none" w:sz="0" w:space="0" w:color="auto" w:frame="1"/>
-          <w:lang w:val="en-US"/>
-        </w:rPr>
-        <w:t>XML</w:t>
+        </w:rPr>
+        <w:t xml:space="preserve"> </w:t>
       </w:r>
       <w:r>
         <w:rPr>
@@ -1351,26 +1737,25 @@
           <w:sz w:val="22"/>
           <w:szCs w:val="22"/>
           <w:bdr w:val="none" w:sz="0" w:space="0" w:color="auto" w:frame="1"/>
-        </w:rPr>
-        <w:t xml:space="preserve"> </w:t>
-      </w:r>
-      <w:r>
+          <w:lang w:val="en-US"/>
+        </w:rPr>
+        <w:t>Log</w:t>
+      </w:r>
+    </w:p>
+    <w:p>
+      <w:pPr>
+        <w:pStyle w:val="HTML"/>
+        <w:shd w:val="clear" w:color="auto" w:fill="FEFEFE"/>
+        <w:ind w:left="2127" w:hanging="2127"/>
         <w:rPr>
           <w:rStyle w:val="HTML1"/>
           <w:rFonts w:ascii="Lucida Console" w:hAnsi="Lucida Console" w:cstheme="minorHAnsi"/>
           <w:sz w:val="22"/>
           <w:szCs w:val="22"/>
           <w:bdr w:val="none" w:sz="0" w:space="0" w:color="auto" w:frame="1"/>
-          <w:lang w:val="en-US"/>
-        </w:rPr>
-        <w:t>Log</w:t>
-      </w:r>
-    </w:p>
-    <w:p>
-      <w:pPr>
-        <w:pStyle w:val="HTML"/>
-        <w:shd w:val="clear" w:color="auto" w:fill="FEFEFE"/>
-        <w:ind w:left="2127" w:hanging="2127"/>
+        </w:rPr>
+      </w:pPr>
+      <w:r>
         <w:rPr>
           <w:rStyle w:val="HTML1"/>
           <w:rFonts w:ascii="Lucida Console" w:hAnsi="Lucida Console" w:cstheme="minorHAnsi"/>
@@ -1378,7 +1763,8 @@
           <w:szCs w:val="22"/>
           <w:bdr w:val="none" w:sz="0" w:space="0" w:color="auto" w:frame="1"/>
         </w:rPr>
-      </w:pPr>
+        <w:t>--</w:t>
+      </w:r>
       <w:r>
         <w:rPr>
           <w:rStyle w:val="HTML1"/>
@@ -1386,8 +1772,9 @@
           <w:sz w:val="22"/>
           <w:szCs w:val="22"/>
           <w:bdr w:val="none" w:sz="0" w:space="0" w:color="auto" w:frame="1"/>
-        </w:rPr>
-        <w:t>--</w:t>
+          <w:lang w:val="en-US"/>
+        </w:rPr>
+        <w:t>xml</w:t>
       </w:r>
       <w:r>
         <w:rPr>
@@ -1396,9 +1783,8 @@
           <w:sz w:val="22"/>
           <w:szCs w:val="22"/>
           <w:bdr w:val="none" w:sz="0" w:space="0" w:color="auto" w:frame="1"/>
-          <w:lang w:val="en-US"/>
-        </w:rPr>
-        <w:t>xml</w:t>
+        </w:rPr>
+        <w:t xml:space="preserve">           сохранить вывод в формате </w:t>
       </w:r>
       <w:r>
         <w:rPr>
@@ -1407,8 +1793,9 @@
           <w:sz w:val="22"/>
           <w:szCs w:val="22"/>
           <w:bdr w:val="none" w:sz="0" w:space="0" w:color="auto" w:frame="1"/>
-        </w:rPr>
-        <w:t xml:space="preserve">           сохранить вывод в формате </w:t>
+          <w:lang w:val="en-US"/>
+        </w:rPr>
+        <w:t>JUnit</w:t>
       </w:r>
       <w:r>
         <w:rPr>
@@ -1417,9 +1804,8 @@
           <w:sz w:val="22"/>
           <w:szCs w:val="22"/>
           <w:bdr w:val="none" w:sz="0" w:space="0" w:color="auto" w:frame="1"/>
-          <w:lang w:val="en-US"/>
-        </w:rPr>
-        <w:t>JUnit</w:t>
+        </w:rPr>
+        <w:t xml:space="preserve"> для </w:t>
       </w:r>
       <w:r>
         <w:rPr>
@@ -1428,8 +1814,9 @@
           <w:sz w:val="22"/>
           <w:szCs w:val="22"/>
           <w:bdr w:val="none" w:sz="0" w:space="0" w:color="auto" w:frame="1"/>
-        </w:rPr>
-        <w:t xml:space="preserve"> для </w:t>
+          <w:lang w:val="en-US"/>
+        </w:rPr>
+        <w:t>CI</w:t>
       </w:r>
       <w:r>
         <w:rPr>
@@ -1438,9 +1825,8 @@
           <w:sz w:val="22"/>
           <w:szCs w:val="22"/>
           <w:bdr w:val="none" w:sz="0" w:space="0" w:color="auto" w:frame="1"/>
-          <w:lang w:val="en-US"/>
-        </w:rPr>
-        <w:t>CI</w:t>
+        </w:rPr>
+        <w:t xml:space="preserve"> Серверов. Файл будет сохранен как '</w:t>
       </w:r>
       <w:r>
         <w:rPr>
@@ -1449,8 +1835,9 @@
           <w:sz w:val="22"/>
           <w:szCs w:val="22"/>
           <w:bdr w:val="none" w:sz="0" w:space="0" w:color="auto" w:frame="1"/>
-        </w:rPr>
-        <w:t xml:space="preserve"> Серверов. Файл будет сохранен как '</w:t>
+          <w:lang w:val="en-US"/>
+        </w:rPr>
+        <w:t>report</w:t>
       </w:r>
       <w:r>
         <w:rPr>
@@ -1459,9 +1846,8 @@
           <w:sz w:val="22"/>
           <w:szCs w:val="22"/>
           <w:bdr w:val="none" w:sz="0" w:space="0" w:color="auto" w:frame="1"/>
-          <w:lang w:val="en-US"/>
-        </w:rPr>
-        <w:t>report</w:t>
+        </w:rPr>
+        <w:t>.</w:t>
       </w:r>
       <w:r>
         <w:rPr>
@@ -1470,8 +1856,9 @@
           <w:sz w:val="22"/>
           <w:szCs w:val="22"/>
           <w:bdr w:val="none" w:sz="0" w:space="0" w:color="auto" w:frame="1"/>
-        </w:rPr>
-        <w:t>.</w:t>
+          <w:lang w:val="en-US"/>
+        </w:rPr>
+        <w:t>xml</w:t>
       </w:r>
       <w:r>
         <w:rPr>
@@ -1480,9 +1867,8 @@
           <w:sz w:val="22"/>
           <w:szCs w:val="22"/>
           <w:bdr w:val="none" w:sz="0" w:space="0" w:color="auto" w:frame="1"/>
-          <w:lang w:val="en-US"/>
-        </w:rPr>
-        <w:t>xml</w:t>
+        </w:rPr>
+        <w:t xml:space="preserve">' в директории </w:t>
       </w:r>
       <w:r>
         <w:rPr>
@@ -1491,8 +1877,9 @@
           <w:sz w:val="22"/>
           <w:szCs w:val="22"/>
           <w:bdr w:val="none" w:sz="0" w:space="0" w:color="auto" w:frame="1"/>
-        </w:rPr>
-        <w:t xml:space="preserve">' в директории </w:t>
+          <w:lang w:val="en-US"/>
+        </w:rPr>
+        <w:t>tests</w:t>
       </w:r>
       <w:r>
         <w:rPr>
@@ -1501,9 +1888,8 @@
           <w:sz w:val="22"/>
           <w:szCs w:val="22"/>
           <w:bdr w:val="none" w:sz="0" w:space="0" w:color="auto" w:frame="1"/>
-          <w:lang w:val="en-US"/>
-        </w:rPr>
-        <w:t>tests</w:t>
+        </w:rPr>
+        <w:t>/_</w:t>
       </w:r>
       <w:r>
         <w:rPr>
@@ -1512,8 +1898,9 @@
           <w:sz w:val="22"/>
           <w:szCs w:val="22"/>
           <w:bdr w:val="none" w:sz="0" w:space="0" w:color="auto" w:frame="1"/>
-        </w:rPr>
-        <w:t>/_</w:t>
+          <w:lang w:val="en-US"/>
+        </w:rPr>
+        <w:t>log</w:t>
       </w:r>
       <w:r>
         <w:rPr>
@@ -1522,11 +1909,15 @@
           <w:sz w:val="22"/>
           <w:szCs w:val="22"/>
           <w:bdr w:val="none" w:sz="0" w:space="0" w:color="auto" w:frame="1"/>
-          <w:lang w:val="en-US"/>
-        </w:rPr>
-        <w:t>log</w:t>
-      </w:r>
-      <w:r>
+        </w:rPr>
+        <w:t>.</w:t>
+      </w:r>
+    </w:p>
+    <w:p>
+      <w:pPr>
+        <w:pStyle w:val="HTML"/>
+        <w:shd w:val="clear" w:color="auto" w:fill="FEFEFE"/>
+        <w:ind w:left="2127" w:hanging="2127"/>
         <w:rPr>
           <w:rStyle w:val="HTML1"/>
           <w:rFonts w:ascii="Lucida Console" w:hAnsi="Lucida Console" w:cstheme="minorHAnsi"/>
@@ -1534,14 +1925,8 @@
           <w:szCs w:val="22"/>
           <w:bdr w:val="none" w:sz="0" w:space="0" w:color="auto" w:frame="1"/>
         </w:rPr>
-        <w:t>.</w:t>
-      </w:r>
-    </w:p>
-    <w:p>
-      <w:pPr>
-        <w:pStyle w:val="HTML"/>
-        <w:shd w:val="clear" w:color="auto" w:fill="FEFEFE"/>
-        <w:ind w:left="2127" w:hanging="2127"/>
+      </w:pPr>
+      <w:r>
         <w:rPr>
           <w:rStyle w:val="HTML1"/>
           <w:rFonts w:ascii="Lucida Console" w:hAnsi="Lucida Console" w:cstheme="minorHAnsi"/>
@@ -1549,7 +1934,8 @@
           <w:szCs w:val="22"/>
           <w:bdr w:val="none" w:sz="0" w:space="0" w:color="auto" w:frame="1"/>
         </w:rPr>
-      </w:pPr>
+        <w:t xml:space="preserve"> --</w:t>
+      </w:r>
       <w:r>
         <w:rPr>
           <w:rStyle w:val="HTML1"/>
@@ -1557,8 +1943,9 @@
           <w:sz w:val="22"/>
           <w:szCs w:val="22"/>
           <w:bdr w:val="none" w:sz="0" w:space="0" w:color="auto" w:frame="1"/>
-        </w:rPr>
-        <w:t xml:space="preserve"> --</w:t>
+          <w:lang w:val="en-US"/>
+        </w:rPr>
+        <w:t>tap</w:t>
       </w:r>
       <w:r>
         <w:rPr>
@@ -1567,9 +1954,8 @@
           <w:sz w:val="22"/>
           <w:szCs w:val="22"/>
           <w:bdr w:val="none" w:sz="0" w:space="0" w:color="auto" w:frame="1"/>
-          <w:lang w:val="en-US"/>
-        </w:rPr>
-        <w:t>tap</w:t>
+        </w:rPr>
+        <w:t xml:space="preserve">          </w:t>
       </w:r>
       <w:r>
         <w:rPr>
@@ -1579,7 +1965,7 @@
           <w:szCs w:val="22"/>
           <w:bdr w:val="none" w:sz="0" w:space="0" w:color="auto" w:frame="1"/>
         </w:rPr>
-        <w:t xml:space="preserve">          </w:t>
+        <w:t xml:space="preserve">сохранить вывод в формате </w:t>
       </w:r>
       <w:r>
         <w:rPr>
@@ -1588,8 +1974,9 @@
           <w:sz w:val="22"/>
           <w:szCs w:val="22"/>
           <w:bdr w:val="none" w:sz="0" w:space="0" w:color="auto" w:frame="1"/>
-        </w:rPr>
-        <w:t xml:space="preserve">сохранить вывод в формате </w:t>
+          <w:lang w:val="en-US"/>
+        </w:rPr>
+        <w:t>TAP</w:t>
       </w:r>
       <w:r>
         <w:rPr>
@@ -1598,9 +1985,8 @@
           <w:sz w:val="22"/>
           <w:szCs w:val="22"/>
           <w:bdr w:val="none" w:sz="0" w:space="0" w:color="auto" w:frame="1"/>
-          <w:lang w:val="en-US"/>
-        </w:rPr>
-        <w:t>TAP</w:t>
+        </w:rPr>
+        <w:t>. Файл будет сохранен как '</w:t>
       </w:r>
       <w:r>
         <w:rPr>
@@ -1609,8 +1995,9 @@
           <w:sz w:val="22"/>
           <w:szCs w:val="22"/>
           <w:bdr w:val="none" w:sz="0" w:space="0" w:color="auto" w:frame="1"/>
-        </w:rPr>
-        <w:t>. Файл будет сохранен как '</w:t>
+          <w:lang w:val="en-US"/>
+        </w:rPr>
+        <w:t>report</w:t>
       </w:r>
       <w:r>
         <w:rPr>
@@ -1619,9 +2006,8 @@
           <w:sz w:val="22"/>
           <w:szCs w:val="22"/>
           <w:bdr w:val="none" w:sz="0" w:space="0" w:color="auto" w:frame="1"/>
-          <w:lang w:val="en-US"/>
-        </w:rPr>
-        <w:t>report</w:t>
+        </w:rPr>
+        <w:t>.</w:t>
       </w:r>
       <w:r>
         <w:rPr>
@@ -1630,8 +2016,9 @@
           <w:sz w:val="22"/>
           <w:szCs w:val="22"/>
           <w:bdr w:val="none" w:sz="0" w:space="0" w:color="auto" w:frame="1"/>
-        </w:rPr>
-        <w:t>.</w:t>
+          <w:lang w:val="en-US"/>
+        </w:rPr>
+        <w:t>tap</w:t>
       </w:r>
       <w:r>
         <w:rPr>
@@ -1640,9 +2027,8 @@
           <w:sz w:val="22"/>
           <w:szCs w:val="22"/>
           <w:bdr w:val="none" w:sz="0" w:space="0" w:color="auto" w:frame="1"/>
-          <w:lang w:val="en-US"/>
-        </w:rPr>
-        <w:t>tap</w:t>
+        </w:rPr>
+        <w:t>.</w:t>
       </w:r>
       <w:r>
         <w:rPr>
@@ -1651,8 +2037,9 @@
           <w:sz w:val="22"/>
           <w:szCs w:val="22"/>
           <w:bdr w:val="none" w:sz="0" w:space="0" w:color="auto" w:frame="1"/>
-        </w:rPr>
-        <w:t>.</w:t>
+          <w:lang w:val="en-US"/>
+        </w:rPr>
+        <w:t>log</w:t>
       </w:r>
       <w:r>
         <w:rPr>
@@ -1661,9 +2048,8 @@
           <w:sz w:val="22"/>
           <w:szCs w:val="22"/>
           <w:bdr w:val="none" w:sz="0" w:space="0" w:color="auto" w:frame="1"/>
-          <w:lang w:val="en-US"/>
-        </w:rPr>
-        <w:t>log</w:t>
+        </w:rPr>
+        <w:t xml:space="preserve">' в директории </w:t>
       </w:r>
       <w:r>
         <w:rPr>
@@ -1672,8 +2058,9 @@
           <w:sz w:val="22"/>
           <w:szCs w:val="22"/>
           <w:bdr w:val="none" w:sz="0" w:space="0" w:color="auto" w:frame="1"/>
-        </w:rPr>
-        <w:t xml:space="preserve">' в директории </w:t>
+          <w:lang w:val="en-US"/>
+        </w:rPr>
+        <w:t>tests</w:t>
       </w:r>
       <w:r>
         <w:rPr>
@@ -1682,9 +2069,8 @@
           <w:sz w:val="22"/>
           <w:szCs w:val="22"/>
           <w:bdr w:val="none" w:sz="0" w:space="0" w:color="auto" w:frame="1"/>
-          <w:lang w:val="en-US"/>
-        </w:rPr>
-        <w:t>tests</w:t>
+        </w:rPr>
+        <w:t>/_</w:t>
       </w:r>
       <w:r>
         <w:rPr>
@@ -1693,8 +2079,9 @@
           <w:sz w:val="22"/>
           <w:szCs w:val="22"/>
           <w:bdr w:val="none" w:sz="0" w:space="0" w:color="auto" w:frame="1"/>
-        </w:rPr>
-        <w:t>/_</w:t>
+          <w:lang w:val="en-US"/>
+        </w:rPr>
+        <w:t>log</w:t>
       </w:r>
       <w:r>
         <w:rPr>
@@ -1703,11 +2090,15 @@
           <w:sz w:val="22"/>
           <w:szCs w:val="22"/>
           <w:bdr w:val="none" w:sz="0" w:space="0" w:color="auto" w:frame="1"/>
-          <w:lang w:val="en-US"/>
-        </w:rPr>
-        <w:t>log</w:t>
-      </w:r>
-      <w:r>
+        </w:rPr>
+        <w:t>.</w:t>
+      </w:r>
+    </w:p>
+    <w:p>
+      <w:pPr>
+        <w:pStyle w:val="HTML"/>
+        <w:shd w:val="clear" w:color="auto" w:fill="FEFEFE"/>
+        <w:ind w:left="2127" w:hanging="2127"/>
         <w:rPr>
           <w:rStyle w:val="HTML1"/>
           <w:rFonts w:ascii="Lucida Console" w:hAnsi="Lucida Console" w:cstheme="minorHAnsi"/>
@@ -1715,14 +2106,8 @@
           <w:szCs w:val="22"/>
           <w:bdr w:val="none" w:sz="0" w:space="0" w:color="auto" w:frame="1"/>
         </w:rPr>
-        <w:t>.</w:t>
-      </w:r>
-    </w:p>
-    <w:p>
-      <w:pPr>
-        <w:pStyle w:val="HTML"/>
-        <w:shd w:val="clear" w:color="auto" w:fill="FEFEFE"/>
-        <w:ind w:left="2127" w:hanging="2127"/>
+      </w:pPr>
+      <w:r>
         <w:rPr>
           <w:rStyle w:val="HTML1"/>
           <w:rFonts w:ascii="Lucida Console" w:hAnsi="Lucida Console" w:cstheme="minorHAnsi"/>
@@ -1730,7 +2115,9 @@
           <w:szCs w:val="22"/>
           <w:bdr w:val="none" w:sz="0" w:space="0" w:color="auto" w:frame="1"/>
         </w:rPr>
-      </w:pPr>
+        <w:t xml:space="preserve"> --</w:t>
+      </w:r>
+      <w:proofErr w:type="spellStart"/>
       <w:r>
         <w:rPr>
           <w:rStyle w:val="HTML1"/>
@@ -1738,10 +2125,11 @@
           <w:sz w:val="22"/>
           <w:szCs w:val="22"/>
           <w:bdr w:val="none" w:sz="0" w:space="0" w:color="auto" w:frame="1"/>
-        </w:rPr>
-        <w:t xml:space="preserve"> --</w:t>
-      </w:r>
-      <w:proofErr w:type="spellStart"/>
+          <w:lang w:val="en-US"/>
+        </w:rPr>
+        <w:t>json</w:t>
+      </w:r>
+      <w:proofErr w:type="spellEnd"/>
       <w:r>
         <w:rPr>
           <w:rStyle w:val="HTML1"/>
@@ -1749,11 +2137,9 @@
           <w:sz w:val="22"/>
           <w:szCs w:val="22"/>
           <w:bdr w:val="none" w:sz="0" w:space="0" w:color="auto" w:frame="1"/>
-          <w:lang w:val="en-US"/>
-        </w:rPr>
-        <w:t>json</w:t>
-      </w:r>
-      <w:proofErr w:type="spellEnd"/>
+        </w:rPr>
+        <w:t xml:space="preserve">         </w:t>
+      </w:r>
       <w:r>
         <w:rPr>
           <w:rStyle w:val="HTML1"/>
@@ -1762,7 +2148,7 @@
           <w:szCs w:val="22"/>
           <w:bdr w:val="none" w:sz="0" w:space="0" w:color="auto" w:frame="1"/>
         </w:rPr>
-        <w:t xml:space="preserve">         </w:t>
+        <w:t xml:space="preserve">сохранить вывод в формате </w:t>
       </w:r>
       <w:r>
         <w:rPr>
@@ -1771,8 +2157,9 @@
           <w:sz w:val="22"/>
           <w:szCs w:val="22"/>
           <w:bdr w:val="none" w:sz="0" w:space="0" w:color="auto" w:frame="1"/>
-        </w:rPr>
-        <w:t xml:space="preserve">сохранить вывод в формате </w:t>
+          <w:lang w:val="en-US"/>
+        </w:rPr>
+        <w:t>JSON</w:t>
       </w:r>
       <w:r>
         <w:rPr>
@@ -1781,10 +2168,10 @@
           <w:sz w:val="22"/>
           <w:szCs w:val="22"/>
           <w:bdr w:val="none" w:sz="0" w:space="0" w:color="auto" w:frame="1"/>
-          <w:lang w:val="en-US"/>
-        </w:rPr>
-        <w:t>JSON</w:t>
-      </w:r>
+        </w:rPr>
+        <w:t>. Файл будет сохранен как '</w:t>
+      </w:r>
+      <w:proofErr w:type="gramStart"/>
       <w:r>
         <w:rPr>
           <w:rStyle w:val="HTML1"/>
@@ -1792,10 +2179,10 @@
           <w:sz w:val="22"/>
           <w:szCs w:val="22"/>
           <w:bdr w:val="none" w:sz="0" w:space="0" w:color="auto" w:frame="1"/>
-        </w:rPr>
-        <w:t>. Файл будет сохранен как '</w:t>
-      </w:r>
-      <w:proofErr w:type="gramStart"/>
+          <w:lang w:val="en-US"/>
+        </w:rPr>
+        <w:t>report</w:t>
+      </w:r>
       <w:r>
         <w:rPr>
           <w:rStyle w:val="HTML1"/>
@@ -1803,10 +2190,10 @@
           <w:sz w:val="22"/>
           <w:szCs w:val="22"/>
           <w:bdr w:val="none" w:sz="0" w:space="0" w:color="auto" w:frame="1"/>
-          <w:lang w:val="en-US"/>
-        </w:rPr>
-        <w:t>report</w:t>
-      </w:r>
+        </w:rPr>
+        <w:t>.</w:t>
+      </w:r>
+      <w:proofErr w:type="spellStart"/>
       <w:r>
         <w:rPr>
           <w:rStyle w:val="HTML1"/>
@@ -1814,10 +2201,12 @@
           <w:sz w:val="22"/>
           <w:szCs w:val="22"/>
           <w:bdr w:val="none" w:sz="0" w:space="0" w:color="auto" w:frame="1"/>
-        </w:rPr>
-        <w:t>.</w:t>
-      </w:r>
-      <w:proofErr w:type="spellStart"/>
+          <w:lang w:val="en-US"/>
+        </w:rPr>
+        <w:t>json</w:t>
+      </w:r>
+      <w:proofErr w:type="spellEnd"/>
+      <w:proofErr w:type="gramEnd"/>
       <w:r>
         <w:rPr>
           <w:rStyle w:val="HTML1"/>
@@ -1825,12 +2214,9 @@
           <w:sz w:val="22"/>
           <w:szCs w:val="22"/>
           <w:bdr w:val="none" w:sz="0" w:space="0" w:color="auto" w:frame="1"/>
-          <w:lang w:val="en-US"/>
-        </w:rPr>
-        <w:t>json</w:t>
-      </w:r>
-      <w:proofErr w:type="spellEnd"/>
-      <w:proofErr w:type="gramEnd"/>
+        </w:rPr>
+        <w:t xml:space="preserve">' в директории </w:t>
+      </w:r>
       <w:r>
         <w:rPr>
           <w:rStyle w:val="HTML1"/>
@@ -1838,8 +2224,9 @@
           <w:sz w:val="22"/>
           <w:szCs w:val="22"/>
           <w:bdr w:val="none" w:sz="0" w:space="0" w:color="auto" w:frame="1"/>
-        </w:rPr>
-        <w:t xml:space="preserve">' в директории </w:t>
+          <w:lang w:val="en-US"/>
+        </w:rPr>
+        <w:t>tests</w:t>
       </w:r>
       <w:r>
         <w:rPr>
@@ -1848,9 +2235,8 @@
           <w:sz w:val="22"/>
           <w:szCs w:val="22"/>
           <w:bdr w:val="none" w:sz="0" w:space="0" w:color="auto" w:frame="1"/>
-          <w:lang w:val="en-US"/>
-        </w:rPr>
-        <w:t>tests</w:t>
+        </w:rPr>
+        <w:t>/_</w:t>
       </w:r>
       <w:r>
         <w:rPr>
@@ -1859,8 +2245,9 @@
           <w:sz w:val="22"/>
           <w:szCs w:val="22"/>
           <w:bdr w:val="none" w:sz="0" w:space="0" w:color="auto" w:frame="1"/>
-        </w:rPr>
-        <w:t>/_</w:t>
+          <w:lang w:val="en-US"/>
+        </w:rPr>
+        <w:t>log</w:t>
       </w:r>
       <w:r>
         <w:rPr>
@@ -1869,11 +2256,15 @@
           <w:sz w:val="22"/>
           <w:szCs w:val="22"/>
           <w:bdr w:val="none" w:sz="0" w:space="0" w:color="auto" w:frame="1"/>
-          <w:lang w:val="en-US"/>
-        </w:rPr>
-        <w:t>log</w:t>
-      </w:r>
-      <w:r>
+        </w:rPr>
+        <w:t>.</w:t>
+      </w:r>
+    </w:p>
+    <w:p>
+      <w:pPr>
+        <w:pStyle w:val="HTML"/>
+        <w:shd w:val="clear" w:color="auto" w:fill="FEFEFE"/>
+        <w:ind w:left="2127" w:hanging="2127"/>
         <w:rPr>
           <w:rStyle w:val="HTML1"/>
           <w:rFonts w:ascii="Lucida Console" w:hAnsi="Lucida Console" w:cstheme="minorHAnsi"/>
@@ -1881,14 +2272,8 @@
           <w:szCs w:val="22"/>
           <w:bdr w:val="none" w:sz="0" w:space="0" w:color="auto" w:frame="1"/>
         </w:rPr>
-        <w:t>.</w:t>
-      </w:r>
-    </w:p>
-    <w:p>
-      <w:pPr>
-        <w:pStyle w:val="HTML"/>
-        <w:shd w:val="clear" w:color="auto" w:fill="FEFEFE"/>
-        <w:ind w:left="2127" w:hanging="2127"/>
+      </w:pPr>
+      <w:r>
         <w:rPr>
           <w:rStyle w:val="HTML1"/>
           <w:rFonts w:ascii="Lucida Console" w:hAnsi="Lucida Console" w:cstheme="minorHAnsi"/>
@@ -1896,7 +2281,8 @@
           <w:szCs w:val="22"/>
           <w:bdr w:val="none" w:sz="0" w:space="0" w:color="auto" w:frame="1"/>
         </w:rPr>
-      </w:pPr>
+        <w:t xml:space="preserve"> --</w:t>
+      </w:r>
       <w:r>
         <w:rPr>
           <w:rStyle w:val="HTML1"/>
@@ -1904,8 +2290,9 @@
           <w:sz w:val="22"/>
           <w:szCs w:val="22"/>
           <w:bdr w:val="none" w:sz="0" w:space="0" w:color="auto" w:frame="1"/>
-        </w:rPr>
-        <w:t xml:space="preserve"> --</w:t>
+          <w:lang w:val="en-US"/>
+        </w:rPr>
+        <w:t>colors</w:t>
       </w:r>
       <w:r>
         <w:rPr>
@@ -1914,44 +2301,32 @@
           <w:sz w:val="22"/>
           <w:szCs w:val="22"/>
           <w:bdr w:val="none" w:sz="0" w:space="0" w:color="auto" w:frame="1"/>
-          <w:lang w:val="en-US"/>
-        </w:rPr>
-        <w:t>colors</w:t>
-      </w:r>
-      <w:r>
+        </w:rPr>
+        <w:t xml:space="preserve">       включить цвета (если поддерживает терминал)</w:t>
+      </w:r>
+    </w:p>
+    <w:p>
+      <w:pPr>
+        <w:pStyle w:val="HTML"/>
+        <w:shd w:val="clear" w:color="auto" w:fill="FEFEFE"/>
+        <w:ind w:left="2127" w:hanging="2127"/>
         <w:rPr>
           <w:rStyle w:val="HTML1"/>
           <w:rFonts w:ascii="Lucida Console" w:hAnsi="Lucida Console" w:cstheme="minorHAnsi"/>
           <w:sz w:val="22"/>
           <w:szCs w:val="22"/>
           <w:bdr w:val="none" w:sz="0" w:space="0" w:color="auto" w:frame="1"/>
-        </w:rPr>
-        <w:t xml:space="preserve">       включить цвета (если поддерживает терминал)</w:t>
-      </w:r>
-    </w:p>
-    <w:p>
-      <w:pPr>
-        <w:pStyle w:val="HTML"/>
-        <w:shd w:val="clear" w:color="auto" w:fill="FEFEFE"/>
-        <w:ind w:left="2127" w:hanging="2127"/>
+          <w:lang w:val="en-US"/>
+        </w:rPr>
+      </w:pPr>
+      <w:r>
         <w:rPr>
           <w:rStyle w:val="HTML1"/>
           <w:rFonts w:ascii="Lucida Console" w:hAnsi="Lucida Console" w:cstheme="minorHAnsi"/>
           <w:sz w:val="22"/>
           <w:szCs w:val="22"/>
           <w:bdr w:val="none" w:sz="0" w:space="0" w:color="auto" w:frame="1"/>
-          <w:lang w:val="en-US"/>
-        </w:rPr>
-      </w:pPr>
-      <w:r>
-        <w:rPr>
-          <w:rStyle w:val="HTML1"/>
-          <w:rFonts w:ascii="Lucida Console" w:hAnsi="Lucida Console" w:cstheme="minorHAnsi"/>
-          <w:sz w:val="22"/>
-          <w:szCs w:val="22"/>
-          <w:bdr w:val="none" w:sz="0" w:space="0" w:color="auto" w:frame="1"/>
-        </w:rPr>
-        <w:lastRenderedPageBreak/>
+        </w:rPr>
         <w:t xml:space="preserve"> </w:t>
       </w:r>
       <w:r>
@@ -2772,6 +3147,7 @@
         </w:rPr>
       </w:pPr>
       <w:r>
+        <w:lastRenderedPageBreak/>
         <w:t xml:space="preserve">эта команда запустит все тесты из всех тестовых наборов, все шаги будут выводиться на консоль, результаты тестов буду сохранены в HTML файл (в папку </w:t>
       </w:r>
       <w:r>
@@ -4700,6 +5076,8 @@
         </w:rPr>
         <w:t>Listening on http://localhost:8080</w:t>
       </w:r>
+      <w:bookmarkStart w:id="1" w:name="_GoBack"/>
+      <w:bookmarkEnd w:id="1"/>
     </w:p>
     <w:p>
       <w:pPr>
@@ -4769,6 +5147,7 @@
           <w:rFonts w:eastAsia="Times New Roman" w:cstheme="minorHAnsi"/>
           <w:lang w:eastAsia="ru-RU"/>
         </w:rPr>
+        <w:lastRenderedPageBreak/>
         <w:t xml:space="preserve">Откроем ещё одно окно консоли и запустим </w:t>
       </w:r>
       <w:proofErr w:type="spellStart"/>
@@ -6018,13 +6397,10 @@
           <w:rFonts w:eastAsiaTheme="minorHAnsi"/>
         </w:rPr>
       </w:pPr>
-      <w:bookmarkStart w:id="1" w:name="_GoBack"/>
-      <w:bookmarkEnd w:id="1"/>
       <w:r>
         <w:rPr>
           <w:lang w:eastAsia="ru-RU"/>
         </w:rPr>
-        <w:lastRenderedPageBreak/>
         <w:br/>
       </w:r>
       <w:r>
@@ -6310,6 +6686,7 @@
         <w:rPr>
           <w:rStyle w:val="ab"/>
         </w:rPr>
+        <w:lastRenderedPageBreak/>
         <w:t>Codecept</w:t>
       </w:r>
       <w:r>
@@ -7347,7 +7724,6 @@
           <w:shd w:val="clear" w:color="auto" w:fill="232525"/>
           <w:lang w:val="en-US" w:eastAsia="ru-RU"/>
         </w:rPr>
-        <w:lastRenderedPageBreak/>
         <w:br/>
         <w:t xml:space="preserve">    </w:t>
       </w:r>
@@ -7876,6 +8252,7 @@
           <w:shd w:val="clear" w:color="auto" w:fill="232525"/>
           <w:lang w:val="en-US" w:eastAsia="ru-RU"/>
         </w:rPr>
+        <w:lastRenderedPageBreak/>
         <w:t>&lt;?</w:t>
       </w:r>
       <w:r>
@@ -9795,7 +10172,6 @@
         <w:pStyle w:val="aa"/>
       </w:pPr>
       <w:r>
-        <w:lastRenderedPageBreak/>
         <w:t xml:space="preserve">codecept </w:t>
       </w:r>
       <w:proofErr w:type="spellStart"/>
@@ -10332,6 +10708,7 @@
           <w:shd w:val="clear" w:color="auto" w:fill="232525"/>
           <w:lang w:val="en-US" w:eastAsia="ru-RU"/>
         </w:rPr>
+        <w:lastRenderedPageBreak/>
         <w:t>&lt;?php</w:t>
       </w:r>
       <w:r>
@@ -11440,7 +11817,6 @@
           <w:shd w:val="clear" w:color="auto" w:fill="232525"/>
           <w:lang w:val="en-US"/>
         </w:rPr>
-        <w:lastRenderedPageBreak/>
         <w:t>&lt;?php</w:t>
       </w:r>
       <w:r>
@@ -11763,6 +12139,7 @@
           <w:shd w:val="clear" w:color="auto" w:fill="232525"/>
           <w:lang w:val="en-US"/>
         </w:rPr>
+        <w:lastRenderedPageBreak/>
         <w:t>&lt;?php</w:t>
       </w:r>
       <w:r>
@@ -12691,14 +13068,6 @@
           <w:lang w:val="en-US"/>
         </w:rPr>
         <w:br/>
-      </w:r>
-      <w:r>
-        <w:rPr>
-          <w:color w:val="CC7832"/>
-          <w:shd w:val="clear" w:color="auto" w:fill="232525"/>
-          <w:lang w:val="en-US"/>
-        </w:rPr>
-        <w:lastRenderedPageBreak/>
         <w:t xml:space="preserve">    </w:t>
       </w:r>
       <w:r>
@@ -13412,6 +13781,7 @@
           <w:shd w:val="clear" w:color="auto" w:fill="232525"/>
           <w:lang w:val="en-US"/>
         </w:rPr>
+        <w:lastRenderedPageBreak/>
         <w:br/>
       </w:r>
       <w:r>
@@ -15353,7 +15723,6 @@
           <w:sz w:val="21"/>
           <w:szCs w:val="21"/>
         </w:rPr>
-        <w:lastRenderedPageBreak/>
         <w:t xml:space="preserve">Если у вас есть несколько проектов содержащих </w:t>
       </w:r>
       <w:proofErr w:type="spellStart"/>
@@ -15978,7 +16347,17 @@
           <w:sz w:val="21"/>
           <w:szCs w:val="21"/>
         </w:rPr>
-        <w:t>в одном тестовом наборе. Вы можете использовать их для указания разных переменных окружения и настроек. Просто передайте имя конфигурационного файла в параметре</w:t>
+        <w:t xml:space="preserve">в одном тестовом </w:t>
+      </w:r>
+      <w:r>
+        <w:rPr>
+          <w:rFonts w:ascii="Helvetica" w:hAnsi="Helvetica" w:cs="Helvetica"/>
+          <w:color w:val="333333"/>
+          <w:sz w:val="21"/>
+          <w:szCs w:val="21"/>
+        </w:rPr>
+        <w:lastRenderedPageBreak/>
+        <w:t>наборе. Вы можете использовать их для указания разных переменных окружения и настроек. Просто передайте имя конфигурационного файла в параметре</w:t>
       </w:r>
       <w:r>
         <w:rPr>
@@ -17132,7 +17511,6 @@
           <w:sz w:val="21"/>
           <w:szCs w:val="21"/>
         </w:rPr>
-        <w:lastRenderedPageBreak/>
         <w:t xml:space="preserve">Для классических тестов и </w:t>
       </w:r>
       <w:proofErr w:type="spellStart"/>
@@ -17617,6 +17995,7 @@
           <w:sz w:val="21"/>
           <w:szCs w:val="21"/>
         </w:rPr>
+        <w:lastRenderedPageBreak/>
         <w:t xml:space="preserve">Та же аннотация может быть использована в </w:t>
       </w:r>
       <w:proofErr w:type="spellStart"/>
@@ -17855,7 +18234,7 @@
           </mc:Choice>
           <mc:Fallback>
             <w:pict>
-              <v:rect w14:anchorId="1C141D7F" id="Прямоугольник 1" o:spid="_x0000_s1026" alt="console" style="width:24pt;height:24pt;visibility:visible;mso-wrap-style:square;mso-left-percent:-10001;mso-top-percent:-10001;mso-position-horizontal:absolute;mso-position-horizontal-relative:char;mso-position-vertical:absolute;mso-position-vertical-relative:line;mso-left-percent:-10001;mso-top-percent:-10001;v-text-anchor:top" o:gfxdata="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" filled="f" stroked="f">
+              <v:rect w14:anchorId="21003EC7" id="Прямоугольник 1" o:spid="_x0000_s1026" alt="console" style="width:24pt;height:24pt;visibility:visible;mso-wrap-style:square;mso-left-percent:-10001;mso-top-percent:-10001;mso-position-horizontal:absolute;mso-position-horizontal-relative:char;mso-position-vertical:absolute;mso-position-vertical-relative:line;mso-left-percent:-10001;mso-top-percent:-10001;v-text-anchor:top" o:gfxdata="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" filled="f" stroked="f">
                 <o:lock v:ext="edit" aspectratio="t"/>
                 <w10:anchorlock/>
               </v:rect>
@@ -20174,7 +20553,6 @@
           <w:rFonts w:eastAsia="Times New Roman" w:cstheme="minorHAnsi"/>
           <w:lang w:eastAsia="ru-RU"/>
         </w:rPr>
-        <w:lastRenderedPageBreak/>
         <w:t>xdebug.max_nesting_level</w:t>
       </w:r>
       <w:proofErr w:type="spellEnd"/>
@@ -20332,6 +20710,7 @@
           <w:noProof/>
           <w:lang w:eastAsia="ru-RU"/>
         </w:rPr>
+        <w:lastRenderedPageBreak/>
         <w:drawing>
           <wp:inline distT="0" distB="0" distL="0" distR="0" wp14:anchorId="0CBA4593" wp14:editId="610BD2C5">
             <wp:extent cx="5734050" cy="2019300"/>
@@ -21345,6 +21724,7 @@
           <w:color w:val="333333"/>
           <w:lang w:val="en-US"/>
         </w:rPr>
+        <w:lastRenderedPageBreak/>
         <w:t xml:space="preserve">        include:</w:t>
       </w:r>
     </w:p>
@@ -21374,7 +21754,6 @@
           <w:color w:val="333333"/>
           <w:lang w:val="en-US"/>
         </w:rPr>
-        <w:lastRenderedPageBreak/>
         <w:t xml:space="preserve">            - app/controllers/*</w:t>
       </w:r>
     </w:p>
@@ -27450,7 +27829,6 @@
   <w:style w:type="character" w:default="1" w:styleId="a0">
     <w:name w:val="Default Paragraph Font"/>
     <w:uiPriority w:val="1"/>
-    <w:semiHidden/>
     <w:unhideWhenUsed/>
   </w:style>
   <w:style w:type="table" w:default="1" w:styleId="a1">

</xml_diff>